<commit_message>
minor changes for eval
</commit_message>
<xml_diff>
--- a/Born2beroot.docx
+++ b/Born2beroot.docx
@@ -801,14 +801,7 @@
         <w:rPr>
           <w:rFonts w:ascii="Arial" w:hAnsi="Arial" w:cs="Arial"/>
         </w:rPr>
-        <w:t xml:space="preserve">SSH is a protocol for securely exchanging data between two computers over an untrusted network. SSH protects the </w:t>
-      </w:r>
-      <w:r>
-        <w:rPr>
-          <w:rFonts w:ascii="Arial" w:hAnsi="Arial" w:cs="Arial"/>
-        </w:rPr>
-        <w:tab/>
-        <w:t xml:space="preserve">privacy and integrity of the transferred identities, data, and files. </w:t>
+        <w:t xml:space="preserve">SSH is a protocol for securely exchanging data between two computers over an untrusted network. SSH protects the privacy and integrity of the transferred identities, data, and files. </w:t>
       </w:r>
       <w:r>
         <w:rPr>
@@ -930,24 +923,31 @@
     <w:p>
       <w:pPr>
         <w:pStyle w:val="PlainText"/>
-        <w:ind w:left="720"/>
-        <w:rPr>
-          <w:rFonts w:ascii="Arial" w:hAnsi="Arial" w:cs="Arial"/>
-        </w:rPr>
-      </w:pPr>
-    </w:p>
-    <w:p>
-      <w:pPr>
-        <w:pStyle w:val="PlainText"/>
-        <w:rPr>
-          <w:rFonts w:ascii="Arial" w:hAnsi="Arial" w:cs="Arial"/>
-        </w:rPr>
-      </w:pPr>
-      <w:r>
-        <w:rPr>
-          <w:rFonts w:ascii="Arial" w:hAnsi="Arial" w:cs="Arial"/>
-        </w:rPr>
-        <w:t>* systemctl: Command to manage services and control when they start.</w:t>
+        <w:ind w:left="720" w:firstLine="720"/>
+        <w:rPr>
+          <w:rFonts w:ascii="Arial" w:hAnsi="Arial" w:cs="Arial"/>
+        </w:rPr>
+      </w:pPr>
+      <w:r>
+        <w:rPr>
+          <w:rFonts w:ascii="Arial" w:hAnsi="Arial" w:cs="Arial"/>
+        </w:rPr>
+        <w:t>* systemctl</w:t>
+      </w:r>
+    </w:p>
+    <w:p>
+      <w:pPr>
+        <w:pStyle w:val="PlainText"/>
+        <w:ind w:left="720" w:firstLine="720"/>
+        <w:rPr>
+          <w:rFonts w:ascii="Arial" w:hAnsi="Arial" w:cs="Arial"/>
+        </w:rPr>
+      </w:pPr>
+      <w:r>
+        <w:rPr>
+          <w:rFonts w:ascii="Arial" w:hAnsi="Arial" w:cs="Arial"/>
+        </w:rPr>
+        <w:t>Command to manage services and control when they start.</w:t>
       </w:r>
     </w:p>
     <w:p>
@@ -1329,13 +1329,13 @@
         <w:pStyle w:val="PlainText"/>
         <w:rPr>
           <w:rFonts w:ascii="Arial" w:hAnsi="Arial" w:cs="Arial"/>
-          <w:lang w:val="nl-NL"/>
-        </w:rPr>
-      </w:pPr>
-      <w:r>
-        <w:rPr>
-          <w:rFonts w:ascii="Arial" w:hAnsi="Arial" w:cs="Arial"/>
-          <w:lang w:val="nl-NL"/>
+          <w:lang w:val="en-US"/>
+        </w:rPr>
+      </w:pPr>
+      <w:r>
+        <w:rPr>
+          <w:rFonts w:ascii="Arial" w:hAnsi="Arial" w:cs="Arial"/>
+          <w:lang w:val="en-US"/>
         </w:rPr>
         <w:t xml:space="preserve">* </w:t>
       </w:r>
@@ -1343,7 +1343,7 @@
       <w:r>
         <w:rPr>
           <w:rFonts w:ascii="Arial" w:hAnsi="Arial" w:cs="Arial"/>
-          <w:lang w:val="nl-NL"/>
+          <w:lang w:val="en-US"/>
         </w:rPr>
         <w:t>Sudo</w:t>
       </w:r>
@@ -1351,7 +1351,7 @@
       <w:r>
         <w:rPr>
           <w:rFonts w:ascii="Arial" w:hAnsi="Arial" w:cs="Arial"/>
-          <w:lang w:val="nl-NL"/>
+          <w:lang w:val="en-US"/>
         </w:rPr>
         <w:t xml:space="preserve"> </w:t>
       </w:r>
@@ -1359,7 +1359,7 @@
       <w:r>
         <w:rPr>
           <w:rFonts w:ascii="Arial" w:hAnsi="Arial" w:cs="Arial"/>
-          <w:lang w:val="nl-NL"/>
+          <w:lang w:val="en-US"/>
         </w:rPr>
         <w:t>ufw</w:t>
       </w:r>
@@ -1367,32 +1367,23 @@
       <w:r>
         <w:rPr>
           <w:rFonts w:ascii="Arial" w:hAnsi="Arial" w:cs="Arial"/>
-          <w:lang w:val="nl-NL"/>
-        </w:rPr>
-        <w:t xml:space="preserve"> status </w:t>
-      </w:r>
-      <w:proofErr w:type="spellStart"/>
-      <w:r>
-        <w:rPr>
-          <w:rFonts w:ascii="Arial" w:hAnsi="Arial" w:cs="Arial"/>
-          <w:lang w:val="nl-NL"/>
-        </w:rPr>
-        <w:t>numbered</w:t>
-      </w:r>
-      <w:proofErr w:type="spellEnd"/>
-    </w:p>
-    <w:p>
-      <w:pPr>
-        <w:pStyle w:val="PlainText"/>
-        <w:rPr>
-          <w:rFonts w:ascii="Arial" w:hAnsi="Arial" w:cs="Arial"/>
-          <w:lang w:val="en-US"/>
-        </w:rPr>
-      </w:pPr>
-      <w:r>
-        <w:rPr>
-          <w:rFonts w:ascii="Arial" w:hAnsi="Arial" w:cs="Arial"/>
-          <w:lang w:val="nl-NL"/>
+          <w:lang w:val="en-US"/>
+        </w:rPr>
+        <w:t xml:space="preserve"> status numbered</w:t>
+      </w:r>
+    </w:p>
+    <w:p>
+      <w:pPr>
+        <w:pStyle w:val="PlainText"/>
+        <w:rPr>
+          <w:rFonts w:ascii="Arial" w:hAnsi="Arial" w:cs="Arial"/>
+          <w:lang w:val="en-US"/>
+        </w:rPr>
+      </w:pPr>
+      <w:r>
+        <w:rPr>
+          <w:rFonts w:ascii="Arial" w:hAnsi="Arial" w:cs="Arial"/>
+          <w:lang w:val="en-US"/>
         </w:rPr>
         <w:tab/>
       </w:r>
@@ -2302,6 +2293,7 @@
           <w:sz w:val="24"/>
           <w:szCs w:val="24"/>
           <w:u w:val="single"/>
+          <w:lang w:val="en-US"/>
         </w:rPr>
       </w:pPr>
       <w:r>
@@ -2310,8 +2302,38 @@
           <w:sz w:val="24"/>
           <w:szCs w:val="24"/>
           <w:u w:val="single"/>
-        </w:rPr>
-        <w:t>- Construct a script</w:t>
+          <w:lang w:val="en-US"/>
+        </w:rPr>
+        <w:t xml:space="preserve">Writing </w:t>
+      </w:r>
+      <w:r>
+        <w:rPr>
+          <w:rFonts w:ascii="Arial" w:hAnsi="Arial" w:cs="Arial"/>
+          <w:sz w:val="24"/>
+          <w:szCs w:val="24"/>
+          <w:u w:val="single"/>
+        </w:rPr>
+        <w:t>a script</w:t>
+      </w:r>
+      <w:r>
+        <w:rPr>
+          <w:rFonts w:ascii="Arial" w:hAnsi="Arial" w:cs="Arial"/>
+          <w:sz w:val="24"/>
+          <w:szCs w:val="24"/>
+          <w:u w:val="single"/>
+          <w:lang w:val="en-US"/>
+        </w:rPr>
+        <w:t xml:space="preserve"> that displa</w:t>
+      </w:r>
+      <w:r>
+        <w:rPr>
+          <w:rFonts w:ascii="Arial" w:hAnsi="Arial" w:cs="Arial"/>
+          <w:sz w:val="24"/>
+          <w:szCs w:val="24"/>
+          <w:u w:val="single"/>
+          <w:lang w:val="en-US"/>
+        </w:rPr>
+        <w:t>ys the systems specifications</w:t>
       </w:r>
     </w:p>
     <w:p>
@@ -2500,30 +2522,6 @@
           <w:rFonts w:ascii="Arial" w:hAnsi="Arial" w:cs="Arial"/>
         </w:rPr>
       </w:pPr>
-    </w:p>
-    <w:p>
-      <w:pPr>
-        <w:pStyle w:val="PlainText"/>
-        <w:rPr>
-          <w:rFonts w:ascii="Arial" w:hAnsi="Arial" w:cs="Arial"/>
-        </w:rPr>
-      </w:pPr>
-    </w:p>
-    <w:p>
-      <w:pPr>
-        <w:pStyle w:val="PlainText"/>
-        <w:rPr>
-          <w:rFonts w:ascii="Arial" w:hAnsi="Arial" w:cs="Arial"/>
-        </w:rPr>
-      </w:pPr>
-    </w:p>
-    <w:p>
-      <w:pPr>
-        <w:pStyle w:val="PlainText"/>
-        <w:rPr>
-          <w:rFonts w:ascii="Arial" w:hAnsi="Arial" w:cs="Arial"/>
-        </w:rPr>
-      </w:pPr>
       <w:r>
         <w:rPr>
           <w:rFonts w:ascii="Arial" w:hAnsi="Arial" w:cs="Arial"/>
@@ -2779,8 +2777,371 @@
         <w:rPr>
           <w:rFonts w:ascii="Arial" w:hAnsi="Arial" w:cs="Arial"/>
         </w:rPr>
+        <w:t>* uniq</w:t>
+      </w:r>
+    </w:p>
+    <w:p>
+      <w:pPr>
+        <w:pStyle w:val="PlainText"/>
+        <w:ind w:left="2160"/>
+        <w:rPr>
+          <w:rFonts w:ascii="Arial" w:hAnsi="Arial" w:cs="Arial"/>
+        </w:rPr>
+      </w:pPr>
+      <w:r>
+        <w:rPr>
+          <w:rFonts w:ascii="Arial" w:hAnsi="Arial" w:cs="Arial"/>
+          <w:lang w:val="en-US"/>
+        </w:rPr>
+        <w:t>T</w:t>
+      </w:r>
+      <w:r>
+        <w:rPr>
+          <w:rFonts w:ascii="Arial" w:hAnsi="Arial" w:cs="Arial"/>
+        </w:rPr>
+        <w:t xml:space="preserve">he tool that helps to detect the adjacent duplicate lines </w:t>
+      </w:r>
+      <w:proofErr w:type="gramStart"/>
+      <w:r>
+        <w:rPr>
+          <w:rFonts w:ascii="Arial" w:hAnsi="Arial" w:cs="Arial"/>
+        </w:rPr>
+        <w:t>and also</w:t>
+      </w:r>
+      <w:proofErr w:type="gramEnd"/>
+      <w:r>
+        <w:rPr>
+          <w:rFonts w:ascii="Arial" w:hAnsi="Arial" w:cs="Arial"/>
+        </w:rPr>
+        <w:t xml:space="preserve"> deletes the duplicate lines. uniq filters out the adjacent matching lines from the input </w:t>
+      </w:r>
+      <w:r>
+        <w:rPr>
+          <w:rFonts w:ascii="Arial" w:hAnsi="Arial" w:cs="Arial"/>
+        </w:rPr>
         <w:lastRenderedPageBreak/>
-        <w:t>* uniq</w:t>
+        <w:t>file(that is required as an argument) and writes the filtered data to the output file.</w:t>
+      </w:r>
+    </w:p>
+    <w:p>
+      <w:pPr>
+        <w:pStyle w:val="PlainText"/>
+        <w:rPr>
+          <w:rFonts w:ascii="Arial" w:hAnsi="Arial" w:cs="Arial"/>
+        </w:rPr>
+      </w:pPr>
+    </w:p>
+    <w:p>
+      <w:pPr>
+        <w:pStyle w:val="PlainText"/>
+        <w:rPr>
+          <w:rFonts w:ascii="Arial" w:hAnsi="Arial" w:cs="Arial"/>
+        </w:rPr>
+      </w:pPr>
+      <w:r>
+        <w:rPr>
+          <w:rFonts w:ascii="Arial" w:hAnsi="Arial" w:cs="Arial"/>
+        </w:rPr>
+        <w:t>*Virtual processor</w:t>
+      </w:r>
+    </w:p>
+    <w:p>
+      <w:pPr>
+        <w:pStyle w:val="PlainText"/>
+        <w:ind w:firstLine="720"/>
+        <w:rPr>
+          <w:rFonts w:ascii="Arial" w:hAnsi="Arial" w:cs="Arial"/>
+        </w:rPr>
+      </w:pPr>
+      <w:r>
+        <w:rPr>
+          <w:rFonts w:ascii="Arial" w:hAnsi="Arial" w:cs="Arial"/>
+        </w:rPr>
+        <w:t>grep "^processor" /proc/cpuinfo | wc -l</w:t>
+      </w:r>
+    </w:p>
+    <w:p>
+      <w:pPr>
+        <w:pStyle w:val="PlainText"/>
+        <w:rPr>
+          <w:rFonts w:ascii="Arial" w:hAnsi="Arial" w:cs="Arial"/>
+        </w:rPr>
+      </w:pPr>
+    </w:p>
+    <w:p>
+      <w:pPr>
+        <w:pStyle w:val="PlainText"/>
+        <w:rPr>
+          <w:rFonts w:ascii="Arial" w:hAnsi="Arial" w:cs="Arial"/>
+        </w:rPr>
+      </w:pPr>
+      <w:r>
+        <w:rPr>
+          <w:rFonts w:ascii="Arial" w:hAnsi="Arial" w:cs="Arial"/>
+        </w:rPr>
+        <w:t>* The current available RAM on your server and its utilization rate as a percentage.</w:t>
+      </w:r>
+    </w:p>
+    <w:p>
+      <w:pPr>
+        <w:pStyle w:val="PlainText"/>
+        <w:rPr>
+          <w:rFonts w:ascii="Arial" w:hAnsi="Arial" w:cs="Arial"/>
+        </w:rPr>
+      </w:pPr>
+    </w:p>
+    <w:p>
+      <w:pPr>
+        <w:pStyle w:val="PlainText"/>
+        <w:ind w:firstLine="720"/>
+        <w:rPr>
+          <w:rFonts w:ascii="Arial" w:hAnsi="Arial" w:cs="Arial"/>
+        </w:rPr>
+      </w:pPr>
+      <w:r>
+        <w:rPr>
+          <w:rFonts w:ascii="Arial" w:hAnsi="Arial" w:cs="Arial"/>
+        </w:rPr>
+        <w:t>* df shows disk space</w:t>
+      </w:r>
+    </w:p>
+    <w:p>
+      <w:pPr>
+        <w:pStyle w:val="PlainText"/>
+        <w:ind w:firstLine="720"/>
+        <w:rPr>
+          <w:rFonts w:ascii="Arial" w:hAnsi="Arial" w:cs="Arial"/>
+        </w:rPr>
+      </w:pPr>
+      <w:r>
+        <w:rPr>
+          <w:rFonts w:ascii="Arial" w:hAnsi="Arial" w:cs="Arial"/>
+        </w:rPr>
+        <w:t>* -m = shows it in MB</w:t>
+      </w:r>
+    </w:p>
+    <w:p>
+      <w:pPr>
+        <w:pStyle w:val="PlainText"/>
+        <w:ind w:firstLine="720"/>
+        <w:rPr>
+          <w:rFonts w:ascii="Arial" w:hAnsi="Arial" w:cs="Arial"/>
+        </w:rPr>
+      </w:pPr>
+      <w:r>
+        <w:rPr>
+          <w:rFonts w:ascii="Arial" w:hAnsi="Arial" w:cs="Arial"/>
+        </w:rPr>
+        <w:t>* -Bg = shows it in GB</w:t>
+      </w:r>
+    </w:p>
+    <w:p>
+      <w:pPr>
+        <w:pStyle w:val="PlainText"/>
+        <w:ind w:firstLine="720"/>
+        <w:rPr>
+          <w:rFonts w:ascii="Arial" w:hAnsi="Arial" w:cs="Arial"/>
+        </w:rPr>
+      </w:pPr>
+      <w:r>
+        <w:rPr>
+          <w:rFonts w:ascii="Arial" w:hAnsi="Arial" w:cs="Arial"/>
+        </w:rPr>
+        <w:t>* ^ = beginning of the line.</w:t>
+      </w:r>
+    </w:p>
+    <w:p>
+      <w:pPr>
+        <w:pStyle w:val="PlainText"/>
+        <w:ind w:firstLine="720"/>
+        <w:rPr>
+          <w:rFonts w:ascii="Arial" w:hAnsi="Arial" w:cs="Arial"/>
+        </w:rPr>
+      </w:pPr>
+      <w:r>
+        <w:rPr>
+          <w:rFonts w:ascii="Arial" w:hAnsi="Arial" w:cs="Arial"/>
+        </w:rPr>
+        <w:t>* $ = end of the line.</w:t>
+      </w:r>
+    </w:p>
+    <w:p>
+      <w:pPr>
+        <w:pStyle w:val="PlainText"/>
+        <w:ind w:firstLine="720"/>
+        <w:rPr>
+          <w:rFonts w:ascii="Arial" w:hAnsi="Arial" w:cs="Arial"/>
+        </w:rPr>
+      </w:pPr>
+      <w:r>
+        <w:rPr>
+          <w:rFonts w:ascii="Arial" w:hAnsi="Arial" w:cs="Arial"/>
+        </w:rPr>
+        <w:t>* -v = to deselect the line.</w:t>
+      </w:r>
+    </w:p>
+    <w:p>
+      <w:pPr>
+        <w:pStyle w:val="PlainText"/>
+        <w:ind w:left="720"/>
+        <w:rPr>
+          <w:rFonts w:ascii="Arial" w:hAnsi="Arial" w:cs="Arial"/>
+        </w:rPr>
+      </w:pPr>
+      <w:r>
+        <w:rPr>
+          <w:rFonts w:ascii="Arial" w:hAnsi="Arial" w:cs="Arial"/>
+        </w:rPr>
+        <w:t>* awk = allows the user to use variables, numeric functions, string functions, and logical operators</w:t>
+      </w:r>
+    </w:p>
+    <w:p>
+      <w:pPr>
+        <w:pStyle w:val="PlainText"/>
+        <w:rPr>
+          <w:rFonts w:ascii="Arial" w:hAnsi="Arial" w:cs="Arial"/>
+        </w:rPr>
+      </w:pPr>
+    </w:p>
+    <w:p>
+      <w:pPr>
+        <w:pStyle w:val="PlainText"/>
+        <w:rPr>
+          <w:rFonts w:ascii="Arial" w:hAnsi="Arial" w:cs="Arial"/>
+        </w:rPr>
+      </w:pPr>
+    </w:p>
+    <w:p>
+      <w:pPr>
+        <w:pStyle w:val="PlainText"/>
+        <w:rPr>
+          <w:rFonts w:ascii="Arial" w:hAnsi="Arial" w:cs="Arial"/>
+        </w:rPr>
+      </w:pPr>
+      <w:r>
+        <w:rPr>
+          <w:rFonts w:ascii="Arial" w:hAnsi="Arial" w:cs="Arial"/>
+        </w:rPr>
+        <w:t>* Free server space and usage</w:t>
+      </w:r>
+    </w:p>
+    <w:p>
+      <w:pPr>
+        <w:pStyle w:val="PlainText"/>
+        <w:rPr>
+          <w:rFonts w:ascii="Arial" w:hAnsi="Arial" w:cs="Arial"/>
+        </w:rPr>
+      </w:pPr>
+    </w:p>
+    <w:p>
+      <w:pPr>
+        <w:pStyle w:val="PlainText"/>
+        <w:rPr>
+          <w:rFonts w:ascii="Arial" w:hAnsi="Arial" w:cs="Arial"/>
+        </w:rPr>
+      </w:pPr>
+      <w:r>
+        <w:rPr>
+          <w:rFonts w:ascii="Arial" w:hAnsi="Arial" w:cs="Arial"/>
+        </w:rPr>
+        <w:t xml:space="preserve">* df -Bm | grep '^/dev/' | grep -v '/boot$' | awk '{fdisk += $3} {tdisk += $2} END {printf("%.2f"), fdisk/tdisk*100}' </w:t>
+      </w:r>
+    </w:p>
+    <w:p>
+      <w:pPr>
+        <w:pStyle w:val="PlainText"/>
+        <w:ind w:firstLine="720"/>
+        <w:rPr>
+          <w:rFonts w:ascii="Arial" w:hAnsi="Arial" w:cs="Arial"/>
+        </w:rPr>
+      </w:pPr>
+      <w:r>
+        <w:rPr>
+          <w:rFonts w:ascii="Arial" w:hAnsi="Arial" w:cs="Arial"/>
+        </w:rPr>
+        <w:t>*$ refers to the columns</w:t>
+      </w:r>
+    </w:p>
+    <w:p>
+      <w:pPr>
+        <w:pStyle w:val="PlainText"/>
+        <w:ind w:firstLine="720"/>
+        <w:rPr>
+          <w:rFonts w:ascii="Arial" w:hAnsi="Arial" w:cs="Arial"/>
+        </w:rPr>
+      </w:pPr>
+      <w:r>
+        <w:rPr>
+          <w:rFonts w:ascii="Arial" w:hAnsi="Arial" w:cs="Arial"/>
+        </w:rPr>
+        <w:t>*Free -m</w:t>
+      </w:r>
+    </w:p>
+    <w:p>
+      <w:pPr>
+        <w:pStyle w:val="PlainText"/>
+        <w:ind w:firstLine="720"/>
+        <w:rPr>
+          <w:rFonts w:ascii="Arial" w:hAnsi="Arial" w:cs="Arial"/>
+        </w:rPr>
+      </w:pPr>
+      <w:r>
+        <w:rPr>
+          <w:rFonts w:ascii="Arial" w:hAnsi="Arial" w:cs="Arial"/>
+        </w:rPr>
+        <w:t>Shows the current available ram in MN</w:t>
+      </w:r>
+    </w:p>
+    <w:p>
+      <w:pPr>
+        <w:pStyle w:val="PlainText"/>
+        <w:rPr>
+          <w:rFonts w:ascii="Arial" w:hAnsi="Arial" w:cs="Arial"/>
+        </w:rPr>
+      </w:pPr>
+    </w:p>
+    <w:p>
+      <w:pPr>
+        <w:pStyle w:val="PlainText"/>
+        <w:rPr>
+          <w:rFonts w:ascii="Arial" w:hAnsi="Arial" w:cs="Arial"/>
+        </w:rPr>
+      </w:pPr>
+      <w:r>
+        <w:rPr>
+          <w:rFonts w:ascii="Arial" w:hAnsi="Arial" w:cs="Arial"/>
+        </w:rPr>
+        <w:t>* Cpu usage</w:t>
+      </w:r>
+    </w:p>
+    <w:p>
+      <w:pPr>
+        <w:pStyle w:val="PlainText"/>
+        <w:ind w:firstLine="720"/>
+        <w:rPr>
+          <w:rFonts w:ascii="Arial" w:hAnsi="Arial" w:cs="Arial"/>
+        </w:rPr>
+      </w:pPr>
+      <w:r>
+        <w:rPr>
+          <w:rFonts w:ascii="Arial" w:hAnsi="Arial" w:cs="Arial"/>
+        </w:rPr>
+        <w:t>*top -bn1 | grep '^%Cpu' | awk '{printf("%.1f%%"), $2}'</w:t>
+      </w:r>
+    </w:p>
+    <w:p>
+      <w:pPr>
+        <w:pStyle w:val="PlainText"/>
+        <w:ind w:left="720" w:firstLine="720"/>
+        <w:rPr>
+          <w:rFonts w:ascii="Arial" w:hAnsi="Arial" w:cs="Arial"/>
+        </w:rPr>
+      </w:pPr>
+      <w:r>
+        <w:rPr>
+          <w:rFonts w:ascii="Arial" w:hAnsi="Arial" w:cs="Arial"/>
+        </w:rPr>
+        <w:t>* top</w:t>
       </w:r>
     </w:p>
     <w:p>
@@ -2794,1064 +3155,946 @@
       <w:r>
         <w:rPr>
           <w:rFonts w:ascii="Arial" w:hAnsi="Arial" w:cs="Arial"/>
-          <w:lang w:val="en-US"/>
-        </w:rPr>
-        <w:t>T</w:t>
-      </w:r>
-      <w:r>
-        <w:rPr>
-          <w:rFonts w:ascii="Arial" w:hAnsi="Arial" w:cs="Arial"/>
-        </w:rPr>
-        <w:t xml:space="preserve">he tool that helps to detect the adjacent duplicate lines </w:t>
+        </w:rPr>
+        <w:t>top command is used to show the Linux processes. It provides a dynamic real-time view of the running system. Usually, this command shows the summary information of the system and the list of processes or threads which are currently managed by the Linux Kernel.</w:t>
+      </w:r>
+    </w:p>
+    <w:p>
+      <w:pPr>
+        <w:pStyle w:val="PlainText"/>
+        <w:rPr>
+          <w:rFonts w:ascii="Arial" w:hAnsi="Arial" w:cs="Arial"/>
+        </w:rPr>
+      </w:pPr>
+    </w:p>
+    <w:p>
+      <w:pPr>
+        <w:pStyle w:val="PlainText"/>
+        <w:ind w:left="720" w:firstLine="720"/>
+        <w:rPr>
+          <w:rFonts w:ascii="Arial" w:hAnsi="Arial" w:cs="Arial"/>
+        </w:rPr>
+      </w:pPr>
+      <w:r>
+        <w:rPr>
+          <w:rFonts w:ascii="Arial" w:hAnsi="Arial" w:cs="Arial"/>
+        </w:rPr>
+        <w:t>* -n = exit top command after specific repetitions.</w:t>
+      </w:r>
+    </w:p>
+    <w:p>
+      <w:pPr>
+        <w:pStyle w:val="PlainText"/>
+        <w:ind w:left="720" w:firstLine="720"/>
+        <w:rPr>
+          <w:rFonts w:ascii="Arial" w:hAnsi="Arial" w:cs="Arial"/>
+        </w:rPr>
+      </w:pPr>
+      <w:r>
+        <w:rPr>
+          <w:rFonts w:ascii="Arial" w:hAnsi="Arial" w:cs="Arial"/>
+        </w:rPr>
+        <w:t>* -b = send output from top to file or other programs.</w:t>
+      </w:r>
+    </w:p>
+    <w:p>
+      <w:pPr>
+        <w:pStyle w:val="PlainText"/>
+        <w:rPr>
+          <w:rFonts w:ascii="Arial" w:hAnsi="Arial" w:cs="Arial"/>
+        </w:rPr>
+      </w:pPr>
+    </w:p>
+    <w:p>
+      <w:pPr>
+        <w:pStyle w:val="PlainText"/>
+        <w:rPr>
+          <w:rFonts w:ascii="Arial" w:hAnsi="Arial" w:cs="Arial"/>
+        </w:rPr>
+      </w:pPr>
+      <w:r>
+        <w:rPr>
+          <w:rFonts w:ascii="Arial" w:hAnsi="Arial" w:cs="Arial"/>
+        </w:rPr>
+        <w:t>* Last reboot</w:t>
+      </w:r>
+    </w:p>
+    <w:p>
+      <w:pPr>
+        <w:pStyle w:val="PlainText"/>
+        <w:ind w:left="720"/>
+        <w:rPr>
+          <w:rFonts w:ascii="Arial" w:hAnsi="Arial" w:cs="Arial"/>
+        </w:rPr>
+      </w:pPr>
+      <w:r>
+        <w:rPr>
+          <w:rFonts w:ascii="Arial" w:hAnsi="Arial" w:cs="Arial"/>
+        </w:rPr>
+        <w:t>* who -b | awk '{print $3 " " $4}' (only gives us the third and fourth column)</w:t>
+      </w:r>
+    </w:p>
+    <w:p>
+      <w:pPr>
+        <w:pStyle w:val="PlainText"/>
+        <w:ind w:firstLine="720"/>
+        <w:rPr>
+          <w:rFonts w:ascii="Arial" w:hAnsi="Arial" w:cs="Arial"/>
+        </w:rPr>
+      </w:pPr>
+      <w:r>
+        <w:rPr>
+          <w:rFonts w:ascii="Arial" w:hAnsi="Arial" w:cs="Arial"/>
+        </w:rPr>
+        <w:t>* who = who are currently logged in.</w:t>
+      </w:r>
+    </w:p>
+    <w:p>
+      <w:pPr>
+        <w:pStyle w:val="PlainText"/>
+        <w:ind w:firstLine="720"/>
+        <w:rPr>
+          <w:rFonts w:ascii="Arial" w:hAnsi="Arial" w:cs="Arial"/>
+        </w:rPr>
+      </w:pPr>
+      <w:r>
+        <w:rPr>
+          <w:rFonts w:ascii="Arial" w:hAnsi="Arial" w:cs="Arial"/>
+        </w:rPr>
+        <w:t>* -b = show last time of system reboot</w:t>
+      </w:r>
+    </w:p>
+    <w:p>
+      <w:pPr>
+        <w:pStyle w:val="PlainText"/>
+        <w:rPr>
+          <w:rFonts w:ascii="Arial" w:hAnsi="Arial" w:cs="Arial"/>
+        </w:rPr>
+      </w:pPr>
+    </w:p>
+    <w:p>
+      <w:pPr>
+        <w:pStyle w:val="PlainText"/>
+        <w:rPr>
+          <w:rFonts w:ascii="Arial" w:hAnsi="Arial" w:cs="Arial"/>
+        </w:rPr>
+      </w:pPr>
+      <w:r>
+        <w:rPr>
+          <w:rFonts w:ascii="Arial" w:hAnsi="Arial" w:cs="Arial"/>
+        </w:rPr>
+        <w:t>* Check if LVM is active</w:t>
+      </w:r>
+    </w:p>
+    <w:p>
+      <w:pPr>
+        <w:pStyle w:val="PlainText"/>
+        <w:ind w:firstLine="720"/>
+        <w:rPr>
+          <w:rFonts w:ascii="Arial" w:hAnsi="Arial" w:cs="Arial"/>
+        </w:rPr>
+      </w:pPr>
+      <w:r>
+        <w:rPr>
+          <w:rFonts w:ascii="Arial" w:hAnsi="Arial" w:cs="Arial"/>
+        </w:rPr>
+        <w:t>* $(lsblk | grep 'lvm' | if ($1) echo "yes" else echo "no";exit;')</w:t>
+      </w:r>
+    </w:p>
+    <w:p>
+      <w:pPr>
+        <w:pStyle w:val="PlainText"/>
+        <w:ind w:firstLine="720"/>
+        <w:rPr>
+          <w:rFonts w:ascii="Arial" w:hAnsi="Arial" w:cs="Arial"/>
+        </w:rPr>
+      </w:pPr>
+      <w:r>
+        <w:rPr>
+          <w:rFonts w:ascii="Arial" w:hAnsi="Arial" w:cs="Arial"/>
+        </w:rPr>
+        <w:t>* lsblk = show partitions</w:t>
+      </w:r>
+    </w:p>
+    <w:p>
+      <w:pPr>
+        <w:pStyle w:val="PlainText"/>
+        <w:rPr>
+          <w:rFonts w:ascii="Arial" w:hAnsi="Arial" w:cs="Arial"/>
+        </w:rPr>
+      </w:pPr>
+      <w:r>
+        <w:rPr>
+          <w:rFonts w:ascii="Arial" w:hAnsi="Arial" w:cs="Arial"/>
+        </w:rPr>
+        <w:tab/>
+      </w:r>
+    </w:p>
+    <w:p>
+      <w:pPr>
+        <w:pStyle w:val="PlainText"/>
+        <w:rPr>
+          <w:rFonts w:ascii="Arial" w:hAnsi="Arial" w:cs="Arial"/>
+        </w:rPr>
+      </w:pPr>
+      <w:r>
+        <w:rPr>
+          <w:rFonts w:ascii="Arial" w:hAnsi="Arial" w:cs="Arial"/>
+        </w:rPr>
+        <w:t>* check the active connections</w:t>
+      </w:r>
+    </w:p>
+    <w:p>
+      <w:pPr>
+        <w:pStyle w:val="PlainText"/>
+        <w:ind w:firstLine="720"/>
+        <w:rPr>
+          <w:rFonts w:ascii="Arial" w:hAnsi="Arial" w:cs="Arial"/>
+        </w:rPr>
+      </w:pPr>
+      <w:r>
+        <w:rPr>
+          <w:rFonts w:ascii="Arial" w:hAnsi="Arial" w:cs="Arial"/>
+        </w:rPr>
+        <w:t>* $(ss -t | grep ESTAB | wc -l)</w:t>
+      </w:r>
+    </w:p>
+    <w:p>
+      <w:pPr>
+        <w:pStyle w:val="PlainText"/>
+        <w:ind w:firstLine="720"/>
+        <w:rPr>
+          <w:rFonts w:ascii="Arial" w:hAnsi="Arial" w:cs="Arial"/>
+        </w:rPr>
+      </w:pPr>
+      <w:r>
+        <w:rPr>
+          <w:rFonts w:ascii="Arial" w:hAnsi="Arial" w:cs="Arial"/>
+        </w:rPr>
+        <w:t>* ss -t = investigate and display sockets</w:t>
+      </w:r>
+    </w:p>
+    <w:p>
+      <w:pPr>
+        <w:pStyle w:val="PlainText"/>
+        <w:ind w:firstLine="720"/>
+        <w:rPr>
+          <w:rFonts w:ascii="Arial" w:hAnsi="Arial" w:cs="Arial"/>
+        </w:rPr>
+      </w:pPr>
+      <w:r>
+        <w:rPr>
+          <w:rFonts w:ascii="Arial" w:hAnsi="Arial" w:cs="Arial"/>
+        </w:rPr>
+        <w:t>* ESTAB = established socket</w:t>
+      </w:r>
+    </w:p>
+    <w:p>
+      <w:pPr>
+        <w:pStyle w:val="PlainText"/>
+        <w:rPr>
+          <w:rFonts w:ascii="Arial" w:hAnsi="Arial" w:cs="Arial"/>
+        </w:rPr>
+      </w:pPr>
+    </w:p>
+    <w:p>
+      <w:pPr>
+        <w:pStyle w:val="PlainText"/>
+        <w:rPr>
+          <w:rFonts w:ascii="Arial" w:hAnsi="Arial" w:cs="Arial"/>
+        </w:rPr>
+      </w:pPr>
+      <w:r>
+        <w:rPr>
+          <w:rFonts w:ascii="Arial" w:hAnsi="Arial" w:cs="Arial"/>
+        </w:rPr>
+        <w:t>* the number of users using the server</w:t>
+      </w:r>
+    </w:p>
+    <w:p>
+      <w:pPr>
+        <w:pStyle w:val="PlainText"/>
+        <w:ind w:firstLine="720"/>
+        <w:rPr>
+          <w:rFonts w:ascii="Arial" w:hAnsi="Arial" w:cs="Arial"/>
+        </w:rPr>
+      </w:pPr>
+      <w:r>
+        <w:rPr>
+          <w:rFonts w:ascii="Arial" w:hAnsi="Arial" w:cs="Arial"/>
+        </w:rPr>
+        <w:t>* $(who | cut -d " " -f 1 | sort -u | wc -l)</w:t>
+      </w:r>
+    </w:p>
+    <w:p>
+      <w:pPr>
+        <w:pStyle w:val="PlainText"/>
+        <w:ind w:firstLine="720"/>
+        <w:rPr>
+          <w:rFonts w:ascii="Arial" w:hAnsi="Arial" w:cs="Arial"/>
+        </w:rPr>
+      </w:pPr>
+      <w:r>
+        <w:rPr>
+          <w:rFonts w:ascii="Arial" w:hAnsi="Arial" w:cs="Arial"/>
+        </w:rPr>
+        <w:t>* cut -d = delimiter with " "</w:t>
+      </w:r>
+    </w:p>
+    <w:p>
+      <w:pPr>
+        <w:pStyle w:val="PlainText"/>
+        <w:ind w:firstLine="720"/>
+        <w:rPr>
+          <w:rFonts w:ascii="Arial" w:hAnsi="Arial" w:cs="Arial"/>
+        </w:rPr>
+      </w:pPr>
+      <w:r>
+        <w:rPr>
+          <w:rFonts w:ascii="Arial" w:hAnsi="Arial" w:cs="Arial"/>
+        </w:rPr>
+        <w:t>* -f = only field limited by -d</w:t>
+      </w:r>
+    </w:p>
+    <w:p>
+      <w:pPr>
+        <w:pStyle w:val="PlainText"/>
+        <w:ind w:firstLine="720"/>
+        <w:rPr>
+          <w:rFonts w:ascii="Arial" w:hAnsi="Arial" w:cs="Arial"/>
+        </w:rPr>
+      </w:pPr>
+      <w:r>
+        <w:rPr>
+          <w:rFonts w:ascii="Arial" w:hAnsi="Arial" w:cs="Arial"/>
+        </w:rPr>
+        <w:t>* sort -u to only output the first one</w:t>
+      </w:r>
+    </w:p>
+    <w:p>
+      <w:pPr>
+        <w:pStyle w:val="PlainText"/>
+        <w:rPr>
+          <w:rFonts w:ascii="Arial" w:hAnsi="Arial" w:cs="Arial"/>
+        </w:rPr>
+      </w:pPr>
+    </w:p>
+    <w:p>
+      <w:pPr>
+        <w:pStyle w:val="PlainText"/>
+        <w:rPr>
+          <w:rFonts w:ascii="Arial" w:hAnsi="Arial" w:cs="Arial"/>
+        </w:rPr>
+      </w:pPr>
+      <w:r>
+        <w:rPr>
+          <w:rFonts w:ascii="Arial" w:hAnsi="Arial" w:cs="Arial"/>
+        </w:rPr>
+        <w:lastRenderedPageBreak/>
+        <w:t>* The IPv4 address of your server and its MAC (Media Access Control) address</w:t>
+      </w:r>
+    </w:p>
+    <w:p>
+      <w:pPr>
+        <w:pStyle w:val="PlainText"/>
+        <w:ind w:firstLine="720"/>
+        <w:rPr>
+          <w:rFonts w:ascii="Arial" w:hAnsi="Arial" w:cs="Arial"/>
+        </w:rPr>
+      </w:pPr>
+      <w:r>
+        <w:rPr>
+          <w:rFonts w:ascii="Arial" w:hAnsi="Arial" w:cs="Arial"/>
+        </w:rPr>
+        <w:t>* ip link show | grep ether | awk '{print $2}'</w:t>
+      </w:r>
+    </w:p>
+    <w:p>
+      <w:pPr>
+        <w:pStyle w:val="PlainText"/>
+        <w:ind w:left="720" w:firstLine="720"/>
+        <w:rPr>
+          <w:rFonts w:ascii="Arial" w:hAnsi="Arial" w:cs="Arial"/>
+        </w:rPr>
+      </w:pPr>
+      <w:r>
+        <w:rPr>
+          <w:rFonts w:ascii="Arial" w:hAnsi="Arial" w:cs="Arial"/>
+        </w:rPr>
+        <w:t>* ip link show = display network device.</w:t>
+      </w:r>
+    </w:p>
+    <w:p>
+      <w:pPr>
+        <w:pStyle w:val="PlainText"/>
+        <w:rPr>
+          <w:rFonts w:ascii="Arial" w:hAnsi="Arial" w:cs="Arial"/>
+        </w:rPr>
+      </w:pPr>
+    </w:p>
+    <w:p>
+      <w:pPr>
+        <w:pStyle w:val="PlainText"/>
+        <w:rPr>
+          <w:rFonts w:ascii="Arial" w:hAnsi="Arial" w:cs="Arial"/>
+        </w:rPr>
+      </w:pPr>
+      <w:r>
+        <w:rPr>
+          <w:rFonts w:ascii="Arial" w:hAnsi="Arial" w:cs="Arial"/>
+        </w:rPr>
+        <w:t>* Number of sudo commands</w:t>
+      </w:r>
+    </w:p>
+    <w:p>
+      <w:pPr>
+        <w:pStyle w:val="PlainText"/>
+        <w:ind w:firstLine="720"/>
+        <w:rPr>
+          <w:rFonts w:ascii="Arial" w:hAnsi="Arial" w:cs="Arial"/>
+        </w:rPr>
+      </w:pPr>
+      <w:r>
+        <w:rPr>
+          <w:rFonts w:ascii="Arial" w:hAnsi="Arial" w:cs="Arial"/>
+        </w:rPr>
+        <w:t>* journalctl _COMM=sudo | grep COMMAND | wc -l</w:t>
+      </w:r>
+    </w:p>
+    <w:p>
+      <w:pPr>
+        <w:pStyle w:val="PlainText"/>
+        <w:ind w:left="1440"/>
+        <w:rPr>
+          <w:rFonts w:ascii="Arial" w:hAnsi="Arial" w:cs="Arial"/>
+        </w:rPr>
+      </w:pPr>
+      <w:r>
+        <w:rPr>
+          <w:rFonts w:ascii="Arial" w:hAnsi="Arial" w:cs="Arial"/>
+        </w:rPr>
+        <w:t>* journalctl_COMM To look for log messages from a specific application. modifier.</w:t>
+      </w:r>
+    </w:p>
+    <w:p>
+      <w:pPr>
+        <w:pStyle w:val="PlainText"/>
+        <w:rPr>
+          <w:rFonts w:ascii="Arial" w:hAnsi="Arial" w:cs="Arial"/>
+        </w:rPr>
+      </w:pPr>
+    </w:p>
+    <w:p>
+      <w:pPr>
+        <w:pStyle w:val="PlainText"/>
+        <w:rPr>
+          <w:rFonts w:ascii="Arial" w:hAnsi="Arial" w:cs="Arial"/>
+        </w:rPr>
+      </w:pPr>
+      <w:r>
+        <w:rPr>
+          <w:rFonts w:ascii="Arial" w:hAnsi="Arial" w:cs="Arial"/>
+        </w:rPr>
+        <w:t>* Make the shell appear on on boot and every 10 minutes</w:t>
+      </w:r>
+    </w:p>
+    <w:p>
+      <w:pPr>
+        <w:pStyle w:val="PlainText"/>
+        <w:rPr>
+          <w:rFonts w:ascii="Arial" w:hAnsi="Arial" w:cs="Arial"/>
+        </w:rPr>
+      </w:pPr>
+    </w:p>
+    <w:p>
+      <w:pPr>
+        <w:pStyle w:val="PlainText"/>
+        <w:rPr>
+          <w:rFonts w:ascii="Arial" w:hAnsi="Arial" w:cs="Arial"/>
+        </w:rPr>
+      </w:pPr>
+      <w:r>
+        <w:rPr>
+          <w:rFonts w:ascii="Arial" w:hAnsi="Arial" w:cs="Arial"/>
+        </w:rPr>
+        <w:t>Cron allows Linux and Unix users to run commands or scripts at a given date and time. You can schedule scripts to be executed periodically.</w:t>
+      </w:r>
+    </w:p>
+    <w:p>
+      <w:pPr>
+        <w:pStyle w:val="PlainText"/>
+        <w:rPr>
+          <w:rFonts w:ascii="Arial" w:hAnsi="Arial" w:cs="Arial"/>
+        </w:rPr>
+      </w:pPr>
+    </w:p>
+    <w:p>
+      <w:pPr>
+        <w:pStyle w:val="PlainText"/>
+        <w:rPr>
+          <w:rFonts w:ascii="Arial" w:hAnsi="Arial" w:cs="Arial"/>
+        </w:rPr>
+      </w:pPr>
+      <w:r>
+        <w:rPr>
+          <w:rFonts w:ascii="Arial" w:hAnsi="Arial" w:cs="Arial"/>
+        </w:rPr>
+        <w:t>* sudo crontab -e</w:t>
+      </w:r>
+    </w:p>
+    <w:p>
+      <w:pPr>
+        <w:pStyle w:val="PlainText"/>
+        <w:rPr>
+          <w:rFonts w:ascii="Arial" w:hAnsi="Arial" w:cs="Arial"/>
+        </w:rPr>
+      </w:pPr>
+      <w:r>
+        <w:rPr>
+          <w:rFonts w:ascii="Arial" w:hAnsi="Arial" w:cs="Arial"/>
+        </w:rPr>
+        <w:t>Creates and/or makes your own cronjob</w:t>
+      </w:r>
+    </w:p>
+    <w:p>
+      <w:pPr>
+        <w:pStyle w:val="PlainText"/>
+        <w:rPr>
+          <w:rFonts w:ascii="Arial" w:hAnsi="Arial" w:cs="Arial"/>
+        </w:rPr>
+      </w:pPr>
+      <w:r>
+        <w:rPr>
+          <w:rFonts w:ascii="Arial" w:hAnsi="Arial" w:cs="Arial"/>
+        </w:rPr>
+        <w:t>syntax = 1 2 3 4 5 /root/backup.sh</w:t>
+      </w:r>
+    </w:p>
+    <w:p>
+      <w:pPr>
+        <w:pStyle w:val="PlainText"/>
+        <w:rPr>
+          <w:rFonts w:ascii="Arial" w:hAnsi="Arial" w:cs="Arial"/>
+        </w:rPr>
+      </w:pPr>
+      <w:r>
+        <w:rPr>
+          <w:rFonts w:ascii="Arial" w:hAnsi="Arial" w:cs="Arial"/>
+        </w:rPr>
+        <w:t>* 1 = minutes (0-59)</w:t>
+      </w:r>
+    </w:p>
+    <w:p>
+      <w:pPr>
+        <w:pStyle w:val="PlainText"/>
+        <w:rPr>
+          <w:rFonts w:ascii="Arial" w:hAnsi="Arial" w:cs="Arial"/>
+        </w:rPr>
+      </w:pPr>
+      <w:r>
+        <w:rPr>
+          <w:rFonts w:ascii="Arial" w:hAnsi="Arial" w:cs="Arial"/>
+        </w:rPr>
+        <w:t>* 2 = hours (0-23)</w:t>
+      </w:r>
+    </w:p>
+    <w:p>
+      <w:pPr>
+        <w:pStyle w:val="PlainText"/>
+        <w:rPr>
+          <w:rFonts w:ascii="Arial" w:hAnsi="Arial" w:cs="Arial"/>
+        </w:rPr>
+      </w:pPr>
+      <w:r>
+        <w:rPr>
+          <w:rFonts w:ascii="Arial" w:hAnsi="Arial" w:cs="Arial"/>
+        </w:rPr>
+        <w:t>* 3 = days (0-31)</w:t>
+      </w:r>
+    </w:p>
+    <w:p>
+      <w:pPr>
+        <w:pStyle w:val="PlainText"/>
+        <w:rPr>
+          <w:rFonts w:ascii="Arial" w:hAnsi="Arial" w:cs="Arial"/>
+        </w:rPr>
+      </w:pPr>
+      <w:r>
+        <w:rPr>
+          <w:rFonts w:ascii="Arial" w:hAnsi="Arial" w:cs="Arial"/>
+        </w:rPr>
+        <w:t>* 4 = month (0-12)</w:t>
+      </w:r>
+    </w:p>
+    <w:p>
+      <w:pPr>
+        <w:pStyle w:val="PlainText"/>
+        <w:rPr>
+          <w:rFonts w:ascii="Arial" w:hAnsi="Arial" w:cs="Arial"/>
+        </w:rPr>
+      </w:pPr>
+      <w:r>
+        <w:rPr>
+          <w:rFonts w:ascii="Arial" w:hAnsi="Arial" w:cs="Arial"/>
+        </w:rPr>
+        <w:t>* 5 = days (of the week) (0-7)</w:t>
+      </w:r>
+    </w:p>
+    <w:p>
+      <w:pPr>
+        <w:pStyle w:val="PlainText"/>
+        <w:rPr>
+          <w:rFonts w:ascii="Arial" w:hAnsi="Arial" w:cs="Arial"/>
+        </w:rPr>
+      </w:pPr>
+      <w:r>
+        <w:rPr>
+          <w:rFonts w:ascii="Arial" w:hAnsi="Arial" w:cs="Arial"/>
+        </w:rPr>
+        <w:t>* sudo crontab -e</w:t>
+      </w:r>
+    </w:p>
+    <w:p>
+      <w:pPr>
+        <w:pStyle w:val="PlainText"/>
+        <w:rPr>
+          <w:rFonts w:ascii="Arial" w:hAnsi="Arial" w:cs="Arial"/>
+        </w:rPr>
+      </w:pPr>
+      <w:r>
+        <w:rPr>
+          <w:rFonts w:ascii="Arial" w:hAnsi="Arial" w:cs="Arial"/>
+        </w:rPr>
+        <w:t>*/10 * * * * /usr/local/bin/monitoring.sh</w:t>
+      </w:r>
+    </w:p>
+    <w:p>
+      <w:pPr>
+        <w:pStyle w:val="PlainText"/>
+        <w:rPr>
+          <w:rFonts w:ascii="Arial" w:hAnsi="Arial" w:cs="Arial"/>
+        </w:rPr>
+      </w:pPr>
+      <w:r>
+        <w:rPr>
+          <w:rFonts w:ascii="Arial" w:hAnsi="Arial" w:cs="Arial"/>
+        </w:rPr>
+        <w:t>@reboot sleep 12; sh /usr/local/bin/monitoring.sh</w:t>
+      </w:r>
+    </w:p>
+    <w:p>
+      <w:pPr>
+        <w:pStyle w:val="PlainText"/>
+        <w:rPr>
+          <w:rFonts w:ascii="Arial" w:hAnsi="Arial" w:cs="Arial"/>
+        </w:rPr>
+      </w:pPr>
+    </w:p>
+    <w:p>
+      <w:pPr>
+        <w:pStyle w:val="PlainText"/>
+        <w:rPr>
+          <w:rFonts w:ascii="Arial" w:hAnsi="Arial" w:cs="Arial"/>
+        </w:rPr>
+      </w:pPr>
+    </w:p>
+    <w:p>
+      <w:pPr>
+        <w:pStyle w:val="PlainText"/>
+        <w:rPr>
+          <w:rFonts w:ascii="Arial" w:hAnsi="Arial" w:cs="Arial"/>
+        </w:rPr>
+      </w:pPr>
+      <w:r>
+        <w:rPr>
+          <w:rFonts w:ascii="Arial" w:hAnsi="Arial" w:cs="Arial"/>
+        </w:rPr>
+        <w:t>- Get Digital signature</w:t>
+      </w:r>
+    </w:p>
+    <w:p>
+      <w:pPr>
+        <w:pStyle w:val="PlainText"/>
+        <w:rPr>
+          <w:rFonts w:ascii="Arial" w:hAnsi="Arial" w:cs="Arial"/>
+        </w:rPr>
+      </w:pPr>
+    </w:p>
+    <w:p>
+      <w:pPr>
+        <w:pStyle w:val="PlainText"/>
+        <w:rPr>
+          <w:rFonts w:ascii="Arial" w:hAnsi="Arial" w:cs="Arial"/>
+        </w:rPr>
+      </w:pPr>
+    </w:p>
+    <w:p>
+      <w:pPr>
+        <w:pStyle w:val="PlainText"/>
+        <w:rPr>
+          <w:rFonts w:ascii="Arial" w:hAnsi="Arial" w:cs="Arial"/>
+        </w:rPr>
+      </w:pPr>
+      <w:r>
+        <w:rPr>
+          <w:rFonts w:ascii="Arial" w:hAnsi="Arial" w:cs="Arial"/>
+        </w:rPr>
+        <w:t>The main difference is that sshd is a server (like a web server serving https) and SSH is a client (think of a web browser). The client/user authenticates itself against the server using the users credentials.</w:t>
+      </w:r>
+    </w:p>
+    <w:p>
+      <w:pPr>
+        <w:pStyle w:val="PlainText"/>
+        <w:rPr>
+          <w:rFonts w:ascii="Arial" w:hAnsi="Arial" w:cs="Arial"/>
+        </w:rPr>
+      </w:pPr>
+    </w:p>
+    <w:p>
+      <w:pPr>
+        <w:pStyle w:val="PlainText"/>
+        <w:rPr>
+          <w:rFonts w:ascii="Arial" w:hAnsi="Arial" w:cs="Arial"/>
+          <w:lang w:val="en-US"/>
+        </w:rPr>
+      </w:pPr>
+      <w:r>
+        <w:rPr>
+          <w:rFonts w:ascii="Arial" w:hAnsi="Arial" w:cs="Arial"/>
+          <w:lang w:val="en-US"/>
+        </w:rPr>
+        <w:t xml:space="preserve">* </w:t>
       </w:r>
       <w:proofErr w:type="gramStart"/>
       <w:r>
         <w:rPr>
           <w:rFonts w:ascii="Arial" w:hAnsi="Arial" w:cs="Arial"/>
-        </w:rPr>
-        <w:t>and also</w:t>
+          <w:lang w:val="en-US"/>
+        </w:rPr>
+        <w:t>hostname</w:t>
       </w:r>
       <w:proofErr w:type="gramEnd"/>
-      <w:r>
-        <w:rPr>
-          <w:rFonts w:ascii="Arial" w:hAnsi="Arial" w:cs="Arial"/>
-        </w:rPr>
-        <w:t xml:space="preserve"> deletes the duplicate lines. uniq filters out the adjacent matching lines from the input file(that is required as an argument) and writes the filtered data to the output file.</w:t>
-      </w:r>
-    </w:p>
-    <w:p>
-      <w:pPr>
-        <w:pStyle w:val="PlainText"/>
-        <w:rPr>
-          <w:rFonts w:ascii="Arial" w:hAnsi="Arial" w:cs="Arial"/>
-        </w:rPr>
-      </w:pPr>
-    </w:p>
-    <w:p>
-      <w:pPr>
-        <w:pStyle w:val="PlainText"/>
-        <w:rPr>
-          <w:rFonts w:ascii="Arial" w:hAnsi="Arial" w:cs="Arial"/>
-        </w:rPr>
-      </w:pPr>
-      <w:r>
-        <w:rPr>
-          <w:rFonts w:ascii="Arial" w:hAnsi="Arial" w:cs="Arial"/>
-        </w:rPr>
-        <w:t>*Virtual processor</w:t>
-      </w:r>
-    </w:p>
-    <w:p>
-      <w:pPr>
-        <w:pStyle w:val="PlainText"/>
-        <w:ind w:firstLine="720"/>
-        <w:rPr>
-          <w:rFonts w:ascii="Arial" w:hAnsi="Arial" w:cs="Arial"/>
-        </w:rPr>
-      </w:pPr>
-      <w:r>
-        <w:rPr>
-          <w:rFonts w:ascii="Arial" w:hAnsi="Arial" w:cs="Arial"/>
-        </w:rPr>
-        <w:t>grep "^processor" /proc/cpuinfo | wc -l</w:t>
-      </w:r>
-    </w:p>
-    <w:p>
-      <w:pPr>
-        <w:pStyle w:val="PlainText"/>
-        <w:rPr>
-          <w:rFonts w:ascii="Arial" w:hAnsi="Arial" w:cs="Arial"/>
-        </w:rPr>
-      </w:pPr>
-    </w:p>
-    <w:p>
-      <w:pPr>
-        <w:pStyle w:val="PlainText"/>
-        <w:rPr>
-          <w:rFonts w:ascii="Arial" w:hAnsi="Arial" w:cs="Arial"/>
-        </w:rPr>
-      </w:pPr>
-      <w:r>
-        <w:rPr>
-          <w:rFonts w:ascii="Arial" w:hAnsi="Arial" w:cs="Arial"/>
-        </w:rPr>
-        <w:t>* The current available RAM on your server and its utilization rate as a percentage.</w:t>
-      </w:r>
-    </w:p>
-    <w:p>
-      <w:pPr>
-        <w:pStyle w:val="PlainText"/>
-        <w:rPr>
-          <w:rFonts w:ascii="Arial" w:hAnsi="Arial" w:cs="Arial"/>
-        </w:rPr>
-      </w:pPr>
-    </w:p>
-    <w:p>
-      <w:pPr>
-        <w:pStyle w:val="PlainText"/>
-        <w:ind w:firstLine="720"/>
-        <w:rPr>
-          <w:rFonts w:ascii="Arial" w:hAnsi="Arial" w:cs="Arial"/>
-        </w:rPr>
-      </w:pPr>
-      <w:r>
-        <w:rPr>
-          <w:rFonts w:ascii="Arial" w:hAnsi="Arial" w:cs="Arial"/>
-        </w:rPr>
-        <w:t>* df shows disk space</w:t>
-      </w:r>
-    </w:p>
-    <w:p>
-      <w:pPr>
-        <w:pStyle w:val="PlainText"/>
-        <w:ind w:firstLine="720"/>
-        <w:rPr>
-          <w:rFonts w:ascii="Arial" w:hAnsi="Arial" w:cs="Arial"/>
-        </w:rPr>
-      </w:pPr>
-      <w:r>
-        <w:rPr>
-          <w:rFonts w:ascii="Arial" w:hAnsi="Arial" w:cs="Arial"/>
-        </w:rPr>
-        <w:t>* -m = shows it in MB</w:t>
-      </w:r>
-    </w:p>
-    <w:p>
-      <w:pPr>
-        <w:pStyle w:val="PlainText"/>
-        <w:ind w:firstLine="720"/>
-        <w:rPr>
-          <w:rFonts w:ascii="Arial" w:hAnsi="Arial" w:cs="Arial"/>
-        </w:rPr>
-      </w:pPr>
-      <w:r>
-        <w:rPr>
-          <w:rFonts w:ascii="Arial" w:hAnsi="Arial" w:cs="Arial"/>
-        </w:rPr>
-        <w:t>* -Bg = shows it in GB</w:t>
-      </w:r>
-    </w:p>
-    <w:p>
-      <w:pPr>
-        <w:pStyle w:val="PlainText"/>
-        <w:ind w:firstLine="720"/>
-        <w:rPr>
-          <w:rFonts w:ascii="Arial" w:hAnsi="Arial" w:cs="Arial"/>
-        </w:rPr>
-      </w:pPr>
-      <w:r>
-        <w:rPr>
-          <w:rFonts w:ascii="Arial" w:hAnsi="Arial" w:cs="Arial"/>
-        </w:rPr>
-        <w:t>* ^ = beginning of the line.</w:t>
-      </w:r>
-    </w:p>
-    <w:p>
-      <w:pPr>
-        <w:pStyle w:val="PlainText"/>
-        <w:ind w:firstLine="720"/>
-        <w:rPr>
-          <w:rFonts w:ascii="Arial" w:hAnsi="Arial" w:cs="Arial"/>
-        </w:rPr>
-      </w:pPr>
-      <w:r>
-        <w:rPr>
-          <w:rFonts w:ascii="Arial" w:hAnsi="Arial" w:cs="Arial"/>
-        </w:rPr>
-        <w:t>* $ = end of the line.</w:t>
-      </w:r>
-    </w:p>
-    <w:p>
-      <w:pPr>
-        <w:pStyle w:val="PlainText"/>
-        <w:ind w:firstLine="720"/>
-        <w:rPr>
-          <w:rFonts w:ascii="Arial" w:hAnsi="Arial" w:cs="Arial"/>
-        </w:rPr>
-      </w:pPr>
-      <w:r>
-        <w:rPr>
-          <w:rFonts w:ascii="Arial" w:hAnsi="Arial" w:cs="Arial"/>
-        </w:rPr>
-        <w:t>* -v = to deselect the line.</w:t>
-      </w:r>
-    </w:p>
-    <w:p>
-      <w:pPr>
-        <w:pStyle w:val="PlainText"/>
-        <w:ind w:left="720"/>
-        <w:rPr>
-          <w:rFonts w:ascii="Arial" w:hAnsi="Arial" w:cs="Arial"/>
-        </w:rPr>
-      </w:pPr>
-      <w:r>
-        <w:rPr>
-          <w:rFonts w:ascii="Arial" w:hAnsi="Arial" w:cs="Arial"/>
-        </w:rPr>
-        <w:t>* awk = allows the user to use variables, numeric functions, string functions, and logical operators</w:t>
-      </w:r>
-    </w:p>
-    <w:p>
-      <w:pPr>
-        <w:pStyle w:val="PlainText"/>
-        <w:rPr>
-          <w:rFonts w:ascii="Arial" w:hAnsi="Arial" w:cs="Arial"/>
-        </w:rPr>
-      </w:pPr>
-    </w:p>
-    <w:p>
-      <w:pPr>
-        <w:pStyle w:val="PlainText"/>
-        <w:rPr>
-          <w:rFonts w:ascii="Arial" w:hAnsi="Arial" w:cs="Arial"/>
-        </w:rPr>
-      </w:pPr>
-    </w:p>
-    <w:p>
-      <w:pPr>
-        <w:pStyle w:val="PlainText"/>
-        <w:rPr>
-          <w:rFonts w:ascii="Arial" w:hAnsi="Arial" w:cs="Arial"/>
-        </w:rPr>
-      </w:pPr>
-      <w:r>
-        <w:rPr>
-          <w:rFonts w:ascii="Arial" w:hAnsi="Arial" w:cs="Arial"/>
-        </w:rPr>
-        <w:t>* Free server space and usage</w:t>
-      </w:r>
-    </w:p>
-    <w:p>
-      <w:pPr>
-        <w:pStyle w:val="PlainText"/>
-        <w:rPr>
-          <w:rFonts w:ascii="Arial" w:hAnsi="Arial" w:cs="Arial"/>
-        </w:rPr>
-      </w:pPr>
-    </w:p>
-    <w:p>
-      <w:pPr>
-        <w:pStyle w:val="PlainText"/>
-        <w:rPr>
-          <w:rFonts w:ascii="Arial" w:hAnsi="Arial" w:cs="Arial"/>
-        </w:rPr>
-      </w:pPr>
-      <w:r>
-        <w:rPr>
-          <w:rFonts w:ascii="Arial" w:hAnsi="Arial" w:cs="Arial"/>
-        </w:rPr>
-        <w:t xml:space="preserve">* df -Bm | grep '^/dev/' | grep -v '/boot$' | awk '{fdisk += $3} {tdisk += $2} END {printf("%.2f"), fdisk/tdisk*100}' </w:t>
-      </w:r>
-    </w:p>
-    <w:p>
-      <w:pPr>
-        <w:pStyle w:val="PlainText"/>
-        <w:ind w:firstLine="720"/>
-        <w:rPr>
-          <w:rFonts w:ascii="Arial" w:hAnsi="Arial" w:cs="Arial"/>
-        </w:rPr>
-      </w:pPr>
-      <w:r>
-        <w:rPr>
-          <w:rFonts w:ascii="Arial" w:hAnsi="Arial" w:cs="Arial"/>
-        </w:rPr>
-        <w:t>*$ refers to the columns</w:t>
-      </w:r>
-    </w:p>
-    <w:p>
-      <w:pPr>
-        <w:pStyle w:val="PlainText"/>
-        <w:ind w:firstLine="720"/>
-        <w:rPr>
-          <w:rFonts w:ascii="Arial" w:hAnsi="Arial" w:cs="Arial"/>
-        </w:rPr>
-      </w:pPr>
-      <w:r>
-        <w:rPr>
-          <w:rFonts w:ascii="Arial" w:hAnsi="Arial" w:cs="Arial"/>
-        </w:rPr>
-        <w:t>*Free -m</w:t>
-      </w:r>
-    </w:p>
-    <w:p>
-      <w:pPr>
-        <w:pStyle w:val="PlainText"/>
-        <w:ind w:firstLine="720"/>
-        <w:rPr>
-          <w:rFonts w:ascii="Arial" w:hAnsi="Arial" w:cs="Arial"/>
-        </w:rPr>
-      </w:pPr>
-      <w:r>
-        <w:rPr>
-          <w:rFonts w:ascii="Arial" w:hAnsi="Arial" w:cs="Arial"/>
-        </w:rPr>
-        <w:t>Shows the current available ram in MN</w:t>
-      </w:r>
-    </w:p>
-    <w:p>
-      <w:pPr>
-        <w:pStyle w:val="PlainText"/>
-        <w:rPr>
-          <w:rFonts w:ascii="Arial" w:hAnsi="Arial" w:cs="Arial"/>
-        </w:rPr>
-      </w:pPr>
-    </w:p>
-    <w:p>
-      <w:pPr>
-        <w:pStyle w:val="PlainText"/>
-        <w:rPr>
-          <w:rFonts w:ascii="Arial" w:hAnsi="Arial" w:cs="Arial"/>
-        </w:rPr>
-      </w:pPr>
-    </w:p>
-    <w:p>
-      <w:pPr>
-        <w:pStyle w:val="PlainText"/>
-        <w:rPr>
-          <w:rFonts w:ascii="Arial" w:hAnsi="Arial" w:cs="Arial"/>
-        </w:rPr>
-      </w:pPr>
-    </w:p>
-    <w:p>
-      <w:pPr>
-        <w:pStyle w:val="PlainText"/>
-        <w:rPr>
-          <w:rFonts w:ascii="Arial" w:hAnsi="Arial" w:cs="Arial"/>
-        </w:rPr>
-      </w:pPr>
-      <w:r>
-        <w:rPr>
-          <w:rFonts w:ascii="Arial" w:hAnsi="Arial" w:cs="Arial"/>
-        </w:rPr>
-        <w:t>* Cpu usage</w:t>
-      </w:r>
-    </w:p>
-    <w:p>
-      <w:pPr>
-        <w:pStyle w:val="PlainText"/>
-        <w:rPr>
-          <w:rFonts w:ascii="Arial" w:hAnsi="Arial" w:cs="Arial"/>
-        </w:rPr>
-      </w:pPr>
-      <w:r>
-        <w:rPr>
-          <w:rFonts w:ascii="Arial" w:hAnsi="Arial" w:cs="Arial"/>
-        </w:rPr>
-        <w:t>*top -bn1 | grep '^%Cpu' | awk '{printf("%.1f%%"), $2}'</w:t>
-      </w:r>
-    </w:p>
-    <w:p>
-      <w:pPr>
-        <w:pStyle w:val="PlainText"/>
-        <w:ind w:firstLine="720"/>
-        <w:rPr>
-          <w:rFonts w:ascii="Arial" w:hAnsi="Arial" w:cs="Arial"/>
-        </w:rPr>
-      </w:pPr>
-      <w:r>
-        <w:rPr>
-          <w:rFonts w:ascii="Arial" w:hAnsi="Arial" w:cs="Arial"/>
-        </w:rPr>
-        <w:t>* top</w:t>
-      </w:r>
-    </w:p>
-    <w:p>
-      <w:pPr>
-        <w:pStyle w:val="PlainText"/>
-        <w:ind w:left="720"/>
-        <w:rPr>
-          <w:rFonts w:ascii="Arial" w:hAnsi="Arial" w:cs="Arial"/>
-        </w:rPr>
-      </w:pPr>
-      <w:r>
-        <w:rPr>
-          <w:rFonts w:ascii="Arial" w:hAnsi="Arial" w:cs="Arial"/>
-        </w:rPr>
-        <w:t>top command is used to show the Linux processes. It provides a dynamic real-time view of the running system. Usually, this command shows the summary information of the system and the list of processes or threads which are currently managed by the Linux Kernel.</w:t>
-      </w:r>
-    </w:p>
-    <w:p>
-      <w:pPr>
-        <w:pStyle w:val="PlainText"/>
-        <w:rPr>
-          <w:rFonts w:ascii="Arial" w:hAnsi="Arial" w:cs="Arial"/>
-        </w:rPr>
-      </w:pPr>
-    </w:p>
-    <w:p>
-      <w:pPr>
-        <w:pStyle w:val="PlainText"/>
-        <w:ind w:firstLine="720"/>
-        <w:rPr>
-          <w:rFonts w:ascii="Arial" w:hAnsi="Arial" w:cs="Arial"/>
-        </w:rPr>
-      </w:pPr>
-      <w:r>
-        <w:rPr>
-          <w:rFonts w:ascii="Arial" w:hAnsi="Arial" w:cs="Arial"/>
-        </w:rPr>
-        <w:t>* -n = exit top command after specific repetitions.</w:t>
-      </w:r>
-    </w:p>
-    <w:p>
-      <w:pPr>
-        <w:pStyle w:val="PlainText"/>
-        <w:ind w:firstLine="720"/>
-        <w:rPr>
-          <w:rFonts w:ascii="Arial" w:hAnsi="Arial" w:cs="Arial"/>
-        </w:rPr>
-      </w:pPr>
-      <w:r>
-        <w:rPr>
-          <w:rFonts w:ascii="Arial" w:hAnsi="Arial" w:cs="Arial"/>
-        </w:rPr>
-        <w:t>* -b = send output from top to file or other programs.</w:t>
-      </w:r>
-    </w:p>
-    <w:p>
-      <w:pPr>
-        <w:pStyle w:val="PlainText"/>
-        <w:rPr>
-          <w:rFonts w:ascii="Arial" w:hAnsi="Arial" w:cs="Arial"/>
-        </w:rPr>
-      </w:pPr>
-    </w:p>
-    <w:p>
-      <w:pPr>
-        <w:pStyle w:val="PlainText"/>
-        <w:rPr>
-          <w:rFonts w:ascii="Arial" w:hAnsi="Arial" w:cs="Arial"/>
-        </w:rPr>
-      </w:pPr>
-      <w:r>
-        <w:rPr>
-          <w:rFonts w:ascii="Arial" w:hAnsi="Arial" w:cs="Arial"/>
-        </w:rPr>
-        <w:t>* Last reboot</w:t>
-      </w:r>
-    </w:p>
-    <w:p>
-      <w:pPr>
-        <w:pStyle w:val="PlainText"/>
-        <w:ind w:left="720"/>
-        <w:rPr>
-          <w:rFonts w:ascii="Arial" w:hAnsi="Arial" w:cs="Arial"/>
-        </w:rPr>
-      </w:pPr>
-      <w:r>
-        <w:rPr>
-          <w:rFonts w:ascii="Arial" w:hAnsi="Arial" w:cs="Arial"/>
-        </w:rPr>
-        <w:t>* who -b | awk '{print $3 " " $4}' (only gives us the third and fourth column)</w:t>
-      </w:r>
-    </w:p>
-    <w:p>
-      <w:pPr>
-        <w:pStyle w:val="PlainText"/>
-        <w:ind w:firstLine="720"/>
-        <w:rPr>
-          <w:rFonts w:ascii="Arial" w:hAnsi="Arial" w:cs="Arial"/>
-        </w:rPr>
-      </w:pPr>
-      <w:r>
-        <w:rPr>
-          <w:rFonts w:ascii="Arial" w:hAnsi="Arial" w:cs="Arial"/>
-        </w:rPr>
-        <w:t>* who = who are currently logged in.</w:t>
-      </w:r>
-    </w:p>
-    <w:p>
-      <w:pPr>
-        <w:pStyle w:val="PlainText"/>
-        <w:ind w:firstLine="720"/>
-        <w:rPr>
-          <w:rFonts w:ascii="Arial" w:hAnsi="Arial" w:cs="Arial"/>
-        </w:rPr>
-      </w:pPr>
-      <w:r>
-        <w:rPr>
-          <w:rFonts w:ascii="Arial" w:hAnsi="Arial" w:cs="Arial"/>
-        </w:rPr>
-        <w:t>* -b = show last time of system reboot</w:t>
-      </w:r>
-    </w:p>
-    <w:p>
-      <w:pPr>
-        <w:pStyle w:val="PlainText"/>
-        <w:rPr>
-          <w:rFonts w:ascii="Arial" w:hAnsi="Arial" w:cs="Arial"/>
-        </w:rPr>
-      </w:pPr>
-    </w:p>
-    <w:p>
-      <w:pPr>
-        <w:pStyle w:val="PlainText"/>
-        <w:rPr>
-          <w:rFonts w:ascii="Arial" w:hAnsi="Arial" w:cs="Arial"/>
-        </w:rPr>
-      </w:pPr>
-      <w:r>
-        <w:rPr>
-          <w:rFonts w:ascii="Arial" w:hAnsi="Arial" w:cs="Arial"/>
-        </w:rPr>
-        <w:t>* Check if LVM is active</w:t>
-      </w:r>
-    </w:p>
-    <w:p>
-      <w:pPr>
-        <w:pStyle w:val="PlainText"/>
-        <w:ind w:firstLine="720"/>
-        <w:rPr>
-          <w:rFonts w:ascii="Arial" w:hAnsi="Arial" w:cs="Arial"/>
-        </w:rPr>
-      </w:pPr>
-      <w:r>
-        <w:rPr>
-          <w:rFonts w:ascii="Arial" w:hAnsi="Arial" w:cs="Arial"/>
-        </w:rPr>
-        <w:t>* $(lsblk | grep 'lvm' | if ($1) echo "yes" else echo "no";exit;')</w:t>
-      </w:r>
-    </w:p>
-    <w:p>
-      <w:pPr>
-        <w:pStyle w:val="PlainText"/>
-        <w:ind w:firstLine="720"/>
-        <w:rPr>
-          <w:rFonts w:ascii="Arial" w:hAnsi="Arial" w:cs="Arial"/>
-        </w:rPr>
-      </w:pPr>
-      <w:r>
-        <w:rPr>
-          <w:rFonts w:ascii="Arial" w:hAnsi="Arial" w:cs="Arial"/>
-        </w:rPr>
-        <w:t>* lsblk = show partitions</w:t>
-      </w:r>
-    </w:p>
-    <w:p>
-      <w:pPr>
-        <w:pStyle w:val="PlainText"/>
-        <w:rPr>
-          <w:rFonts w:ascii="Arial" w:hAnsi="Arial" w:cs="Arial"/>
-        </w:rPr>
-      </w:pPr>
-      <w:r>
-        <w:rPr>
-          <w:rFonts w:ascii="Arial" w:hAnsi="Arial" w:cs="Arial"/>
+    </w:p>
+    <w:p>
+      <w:pPr>
+        <w:pStyle w:val="PlainText"/>
+        <w:rPr>
+          <w:rFonts w:ascii="Arial" w:hAnsi="Arial" w:cs="Arial"/>
+          <w:lang w:val="en-US"/>
+        </w:rPr>
+      </w:pPr>
+      <w:r>
+        <w:rPr>
+          <w:rFonts w:ascii="Arial" w:hAnsi="Arial" w:cs="Arial"/>
+          <w:lang w:val="en-US"/>
         </w:rPr>
         <w:tab/>
-      </w:r>
-    </w:p>
-    <w:p>
-      <w:pPr>
-        <w:pStyle w:val="PlainText"/>
-        <w:rPr>
-          <w:rFonts w:ascii="Arial" w:hAnsi="Arial" w:cs="Arial"/>
-        </w:rPr>
-      </w:pPr>
-      <w:r>
-        <w:rPr>
-          <w:rFonts w:ascii="Arial" w:hAnsi="Arial" w:cs="Arial"/>
-        </w:rPr>
-        <w:t>* check the active connections</w:t>
-      </w:r>
-    </w:p>
-    <w:p>
-      <w:pPr>
-        <w:pStyle w:val="PlainText"/>
-        <w:ind w:firstLine="720"/>
-        <w:rPr>
-          <w:rFonts w:ascii="Arial" w:hAnsi="Arial" w:cs="Arial"/>
-        </w:rPr>
-      </w:pPr>
-      <w:r>
-        <w:rPr>
-          <w:rFonts w:ascii="Arial" w:hAnsi="Arial" w:cs="Arial"/>
-        </w:rPr>
-        <w:t>* $(ss -t | grep ESTAB | wc -l)</w:t>
-      </w:r>
-    </w:p>
-    <w:p>
-      <w:pPr>
-        <w:pStyle w:val="PlainText"/>
-        <w:ind w:firstLine="720"/>
-        <w:rPr>
-          <w:rFonts w:ascii="Arial" w:hAnsi="Arial" w:cs="Arial"/>
-        </w:rPr>
-      </w:pPr>
-      <w:r>
-        <w:rPr>
-          <w:rFonts w:ascii="Arial" w:hAnsi="Arial" w:cs="Arial"/>
-        </w:rPr>
-        <w:t>* ss -t = investigate and display sockets</w:t>
-      </w:r>
-    </w:p>
-    <w:p>
-      <w:pPr>
-        <w:pStyle w:val="PlainText"/>
-        <w:ind w:firstLine="720"/>
-        <w:rPr>
-          <w:rFonts w:ascii="Arial" w:hAnsi="Arial" w:cs="Arial"/>
-        </w:rPr>
-      </w:pPr>
-      <w:r>
-        <w:rPr>
-          <w:rFonts w:ascii="Arial" w:hAnsi="Arial" w:cs="Arial"/>
-        </w:rPr>
-        <w:t>* ESTAB = established socket</w:t>
-      </w:r>
-    </w:p>
-    <w:p>
-      <w:pPr>
-        <w:pStyle w:val="PlainText"/>
-        <w:rPr>
-          <w:rFonts w:ascii="Arial" w:hAnsi="Arial" w:cs="Arial"/>
-        </w:rPr>
-      </w:pPr>
-    </w:p>
-    <w:p>
-      <w:pPr>
-        <w:pStyle w:val="PlainText"/>
-        <w:rPr>
-          <w:rFonts w:ascii="Arial" w:hAnsi="Arial" w:cs="Arial"/>
-        </w:rPr>
-      </w:pPr>
-      <w:r>
-        <w:rPr>
-          <w:rFonts w:ascii="Arial" w:hAnsi="Arial" w:cs="Arial"/>
-        </w:rPr>
-        <w:t>* the number of users using the server</w:t>
-      </w:r>
-    </w:p>
-    <w:p>
-      <w:pPr>
-        <w:pStyle w:val="PlainText"/>
-        <w:ind w:firstLine="720"/>
-        <w:rPr>
-          <w:rFonts w:ascii="Arial" w:hAnsi="Arial" w:cs="Arial"/>
-        </w:rPr>
-      </w:pPr>
-      <w:r>
-        <w:rPr>
-          <w:rFonts w:ascii="Arial" w:hAnsi="Arial" w:cs="Arial"/>
-        </w:rPr>
-        <w:t>* $(who | cut -d " " -f 1 | sort -u | wc -l)</w:t>
-      </w:r>
-    </w:p>
-    <w:p>
-      <w:pPr>
-        <w:pStyle w:val="PlainText"/>
-        <w:ind w:firstLine="720"/>
-        <w:rPr>
-          <w:rFonts w:ascii="Arial" w:hAnsi="Arial" w:cs="Arial"/>
-        </w:rPr>
-      </w:pPr>
-      <w:r>
-        <w:rPr>
-          <w:rFonts w:ascii="Arial" w:hAnsi="Arial" w:cs="Arial"/>
-        </w:rPr>
-        <w:lastRenderedPageBreak/>
-        <w:t>* cut -d = delimiter with " "</w:t>
-      </w:r>
-    </w:p>
-    <w:p>
-      <w:pPr>
-        <w:pStyle w:val="PlainText"/>
-        <w:ind w:firstLine="720"/>
-        <w:rPr>
-          <w:rFonts w:ascii="Arial" w:hAnsi="Arial" w:cs="Arial"/>
-        </w:rPr>
-      </w:pPr>
-      <w:r>
-        <w:rPr>
-          <w:rFonts w:ascii="Arial" w:hAnsi="Arial" w:cs="Arial"/>
-        </w:rPr>
-        <w:t>* -f = only field limited by -d</w:t>
-      </w:r>
-    </w:p>
-    <w:p>
-      <w:pPr>
-        <w:pStyle w:val="PlainText"/>
-        <w:ind w:firstLine="720"/>
-        <w:rPr>
-          <w:rFonts w:ascii="Arial" w:hAnsi="Arial" w:cs="Arial"/>
-        </w:rPr>
-      </w:pPr>
-      <w:r>
-        <w:rPr>
-          <w:rFonts w:ascii="Arial" w:hAnsi="Arial" w:cs="Arial"/>
-        </w:rPr>
-        <w:t>* sort -u to only output the first one</w:t>
-      </w:r>
-    </w:p>
-    <w:p>
-      <w:pPr>
-        <w:pStyle w:val="PlainText"/>
-        <w:rPr>
-          <w:rFonts w:ascii="Arial" w:hAnsi="Arial" w:cs="Arial"/>
-        </w:rPr>
-      </w:pPr>
-    </w:p>
-    <w:p>
-      <w:pPr>
-        <w:pStyle w:val="PlainText"/>
-        <w:rPr>
-          <w:rFonts w:ascii="Arial" w:hAnsi="Arial" w:cs="Arial"/>
-        </w:rPr>
-      </w:pPr>
-      <w:r>
-        <w:rPr>
-          <w:rFonts w:ascii="Arial" w:hAnsi="Arial" w:cs="Arial"/>
-        </w:rPr>
-        <w:t>* The IPv4 address of your server and its MAC (Media Access Control) address</w:t>
-      </w:r>
-    </w:p>
-    <w:p>
-      <w:pPr>
-        <w:pStyle w:val="PlainText"/>
-        <w:ind w:firstLine="720"/>
-        <w:rPr>
-          <w:rFonts w:ascii="Arial" w:hAnsi="Arial" w:cs="Arial"/>
-        </w:rPr>
-      </w:pPr>
-      <w:r>
-        <w:rPr>
-          <w:rFonts w:ascii="Arial" w:hAnsi="Arial" w:cs="Arial"/>
-        </w:rPr>
-        <w:t>* ip link show | grep ether | awk '{print $2}'</w:t>
-      </w:r>
-    </w:p>
-    <w:p>
-      <w:pPr>
-        <w:pStyle w:val="PlainText"/>
-        <w:ind w:left="720" w:firstLine="720"/>
-        <w:rPr>
-          <w:rFonts w:ascii="Arial" w:hAnsi="Arial" w:cs="Arial"/>
-        </w:rPr>
-      </w:pPr>
-      <w:r>
-        <w:rPr>
-          <w:rFonts w:ascii="Arial" w:hAnsi="Arial" w:cs="Arial"/>
-        </w:rPr>
-        <w:t>* ip link show = display network device.</w:t>
-      </w:r>
-    </w:p>
-    <w:p>
-      <w:pPr>
-        <w:pStyle w:val="PlainText"/>
-        <w:rPr>
-          <w:rFonts w:ascii="Arial" w:hAnsi="Arial" w:cs="Arial"/>
-        </w:rPr>
-      </w:pPr>
-    </w:p>
-    <w:p>
-      <w:pPr>
-        <w:pStyle w:val="PlainText"/>
-        <w:rPr>
-          <w:rFonts w:ascii="Arial" w:hAnsi="Arial" w:cs="Arial"/>
-        </w:rPr>
-      </w:pPr>
-      <w:r>
-        <w:rPr>
-          <w:rFonts w:ascii="Arial" w:hAnsi="Arial" w:cs="Arial"/>
-        </w:rPr>
-        <w:t>* Number of sudo commands</w:t>
-      </w:r>
-    </w:p>
-    <w:p>
-      <w:pPr>
-        <w:pStyle w:val="PlainText"/>
-        <w:ind w:firstLine="720"/>
-        <w:rPr>
-          <w:rFonts w:ascii="Arial" w:hAnsi="Arial" w:cs="Arial"/>
-        </w:rPr>
-      </w:pPr>
-      <w:r>
-        <w:rPr>
-          <w:rFonts w:ascii="Arial" w:hAnsi="Arial" w:cs="Arial"/>
-        </w:rPr>
-        <w:t>* journalctl _COMM=sudo | grep COMMAND | wc -l</w:t>
-      </w:r>
-    </w:p>
-    <w:p>
-      <w:pPr>
-        <w:pStyle w:val="PlainText"/>
-        <w:ind w:left="1440"/>
-        <w:rPr>
-          <w:rFonts w:ascii="Arial" w:hAnsi="Arial" w:cs="Arial"/>
-        </w:rPr>
-      </w:pPr>
-      <w:r>
-        <w:rPr>
-          <w:rFonts w:ascii="Arial" w:hAnsi="Arial" w:cs="Arial"/>
-        </w:rPr>
-        <w:t>* journalctl_COMM To look for log messages from a specific application. modifier.</w:t>
-      </w:r>
-    </w:p>
-    <w:p>
-      <w:pPr>
-        <w:pStyle w:val="PlainText"/>
-        <w:rPr>
-          <w:rFonts w:ascii="Arial" w:hAnsi="Arial" w:cs="Arial"/>
-        </w:rPr>
-      </w:pPr>
-    </w:p>
-    <w:p>
-      <w:pPr>
-        <w:pStyle w:val="PlainText"/>
-        <w:rPr>
-          <w:rFonts w:ascii="Arial" w:hAnsi="Arial" w:cs="Arial"/>
-        </w:rPr>
-      </w:pPr>
-      <w:r>
-        <w:rPr>
-          <w:rFonts w:ascii="Arial" w:hAnsi="Arial" w:cs="Arial"/>
-        </w:rPr>
-        <w:t>* Make the shell appear on on boot and every 10 minutes</w:t>
-      </w:r>
-    </w:p>
-    <w:p>
-      <w:pPr>
-        <w:pStyle w:val="PlainText"/>
-        <w:rPr>
-          <w:rFonts w:ascii="Arial" w:hAnsi="Arial" w:cs="Arial"/>
-        </w:rPr>
-      </w:pPr>
-      <w:r>
-        <w:rPr>
-          <w:rFonts w:ascii="Arial" w:hAnsi="Arial" w:cs="Arial"/>
-        </w:rPr>
-        <w:t>Cron allows Linux and Unix users to run commands or scripts at a given date and time. You can schedule scripts to be executed periodically.</w:t>
-      </w:r>
-    </w:p>
-    <w:p>
-      <w:pPr>
-        <w:pStyle w:val="PlainText"/>
-        <w:rPr>
-          <w:rFonts w:ascii="Arial" w:hAnsi="Arial" w:cs="Arial"/>
-        </w:rPr>
-      </w:pPr>
-    </w:p>
-    <w:p>
-      <w:pPr>
-        <w:pStyle w:val="PlainText"/>
-        <w:rPr>
-          <w:rFonts w:ascii="Arial" w:hAnsi="Arial" w:cs="Arial"/>
-        </w:rPr>
-      </w:pPr>
-      <w:r>
-        <w:rPr>
-          <w:rFonts w:ascii="Arial" w:hAnsi="Arial" w:cs="Arial"/>
-        </w:rPr>
-        <w:t>* sudo crontab -e</w:t>
-      </w:r>
-    </w:p>
-    <w:p>
-      <w:pPr>
-        <w:pStyle w:val="PlainText"/>
-        <w:rPr>
-          <w:rFonts w:ascii="Arial" w:hAnsi="Arial" w:cs="Arial"/>
-        </w:rPr>
-      </w:pPr>
-      <w:r>
-        <w:rPr>
-          <w:rFonts w:ascii="Arial" w:hAnsi="Arial" w:cs="Arial"/>
-        </w:rPr>
-        <w:t>Creates and/or makes your own cronjob</w:t>
-      </w:r>
-    </w:p>
-    <w:p>
-      <w:pPr>
-        <w:pStyle w:val="PlainText"/>
-        <w:rPr>
-          <w:rFonts w:ascii="Arial" w:hAnsi="Arial" w:cs="Arial"/>
-        </w:rPr>
-      </w:pPr>
-      <w:r>
-        <w:rPr>
-          <w:rFonts w:ascii="Arial" w:hAnsi="Arial" w:cs="Arial"/>
-        </w:rPr>
-        <w:t>syntax = 1 2 3 4 5 /root/backup.sh</w:t>
-      </w:r>
-    </w:p>
-    <w:p>
-      <w:pPr>
-        <w:pStyle w:val="PlainText"/>
-        <w:rPr>
-          <w:rFonts w:ascii="Arial" w:hAnsi="Arial" w:cs="Arial"/>
-        </w:rPr>
-      </w:pPr>
-      <w:r>
-        <w:rPr>
-          <w:rFonts w:ascii="Arial" w:hAnsi="Arial" w:cs="Arial"/>
-        </w:rPr>
-        <w:t>* 1 = minutes (0-59)</w:t>
-      </w:r>
-    </w:p>
-    <w:p>
-      <w:pPr>
-        <w:pStyle w:val="PlainText"/>
-        <w:rPr>
-          <w:rFonts w:ascii="Arial" w:hAnsi="Arial" w:cs="Arial"/>
-        </w:rPr>
-      </w:pPr>
-      <w:r>
-        <w:rPr>
-          <w:rFonts w:ascii="Arial" w:hAnsi="Arial" w:cs="Arial"/>
-        </w:rPr>
-        <w:t>* 2 = hours (0-23)</w:t>
-      </w:r>
-    </w:p>
-    <w:p>
-      <w:pPr>
-        <w:pStyle w:val="PlainText"/>
-        <w:rPr>
-          <w:rFonts w:ascii="Arial" w:hAnsi="Arial" w:cs="Arial"/>
-        </w:rPr>
-      </w:pPr>
-      <w:r>
-        <w:rPr>
-          <w:rFonts w:ascii="Arial" w:hAnsi="Arial" w:cs="Arial"/>
-        </w:rPr>
-        <w:t>* 3 = days (0-31)</w:t>
-      </w:r>
-    </w:p>
-    <w:p>
-      <w:pPr>
-        <w:pStyle w:val="PlainText"/>
-        <w:rPr>
-          <w:rFonts w:ascii="Arial" w:hAnsi="Arial" w:cs="Arial"/>
-        </w:rPr>
-      </w:pPr>
-      <w:r>
-        <w:rPr>
-          <w:rFonts w:ascii="Arial" w:hAnsi="Arial" w:cs="Arial"/>
-        </w:rPr>
-        <w:t>* 4 = month (0-12)</w:t>
-      </w:r>
-    </w:p>
-    <w:p>
-      <w:pPr>
-        <w:pStyle w:val="PlainText"/>
-        <w:rPr>
-          <w:rFonts w:ascii="Arial" w:hAnsi="Arial" w:cs="Arial"/>
-        </w:rPr>
-      </w:pPr>
-      <w:r>
-        <w:rPr>
-          <w:rFonts w:ascii="Arial" w:hAnsi="Arial" w:cs="Arial"/>
-        </w:rPr>
-        <w:t>* 5 = days (of the week) (0-7)</w:t>
-      </w:r>
-    </w:p>
-    <w:p>
-      <w:pPr>
-        <w:pStyle w:val="PlainText"/>
-        <w:rPr>
-          <w:rFonts w:ascii="Arial" w:hAnsi="Arial" w:cs="Arial"/>
-        </w:rPr>
-      </w:pPr>
-      <w:r>
-        <w:rPr>
-          <w:rFonts w:ascii="Arial" w:hAnsi="Arial" w:cs="Arial"/>
-        </w:rPr>
-        <w:t>* sudo crontab -e</w:t>
-      </w:r>
-    </w:p>
-    <w:p>
-      <w:pPr>
-        <w:pStyle w:val="PlainText"/>
-        <w:rPr>
-          <w:rFonts w:ascii="Arial" w:hAnsi="Arial" w:cs="Arial"/>
-        </w:rPr>
-      </w:pPr>
-      <w:r>
-        <w:rPr>
-          <w:rFonts w:ascii="Arial" w:hAnsi="Arial" w:cs="Arial"/>
-        </w:rPr>
-        <w:t>*/10 * * * * /usr/local/bin/monitoring.sh</w:t>
-      </w:r>
-    </w:p>
-    <w:p>
-      <w:pPr>
-        <w:pStyle w:val="PlainText"/>
-        <w:rPr>
-          <w:rFonts w:ascii="Arial" w:hAnsi="Arial" w:cs="Arial"/>
-        </w:rPr>
-      </w:pPr>
-      <w:r>
-        <w:rPr>
-          <w:rFonts w:ascii="Arial" w:hAnsi="Arial" w:cs="Arial"/>
-        </w:rPr>
-        <w:t>@reboot sleep 12; sh /usr/local/bin/monitoring.sh</w:t>
-      </w:r>
-    </w:p>
-    <w:p>
-      <w:pPr>
-        <w:pStyle w:val="PlainText"/>
-        <w:rPr>
-          <w:rFonts w:ascii="Arial" w:hAnsi="Arial" w:cs="Arial"/>
-        </w:rPr>
-      </w:pPr>
-    </w:p>
-    <w:p>
-      <w:pPr>
-        <w:pStyle w:val="PlainText"/>
-        <w:rPr>
-          <w:rFonts w:ascii="Arial" w:hAnsi="Arial" w:cs="Arial"/>
-        </w:rPr>
-      </w:pPr>
-    </w:p>
-    <w:p>
-      <w:pPr>
-        <w:pStyle w:val="PlainText"/>
-        <w:rPr>
-          <w:rFonts w:ascii="Arial" w:hAnsi="Arial" w:cs="Arial"/>
-        </w:rPr>
-      </w:pPr>
-      <w:r>
-        <w:rPr>
-          <w:rFonts w:ascii="Arial" w:hAnsi="Arial" w:cs="Arial"/>
-        </w:rPr>
-        <w:t>- Get Digital signature</w:t>
-      </w:r>
-    </w:p>
-    <w:p>
-      <w:pPr>
-        <w:pStyle w:val="PlainText"/>
-        <w:rPr>
-          <w:rFonts w:ascii="Arial" w:hAnsi="Arial" w:cs="Arial"/>
-        </w:rPr>
-      </w:pPr>
-    </w:p>
-    <w:p>
-      <w:pPr>
-        <w:pStyle w:val="PlainText"/>
-        <w:rPr>
-          <w:rFonts w:ascii="Arial" w:hAnsi="Arial" w:cs="Arial"/>
-        </w:rPr>
-      </w:pPr>
-    </w:p>
-    <w:p>
-      <w:pPr>
-        <w:pStyle w:val="PlainText"/>
-        <w:rPr>
-          <w:rFonts w:ascii="Arial" w:hAnsi="Arial" w:cs="Arial"/>
-        </w:rPr>
-      </w:pPr>
-      <w:r>
-        <w:rPr>
-          <w:rFonts w:ascii="Arial" w:hAnsi="Arial" w:cs="Arial"/>
-        </w:rPr>
-        <w:t>The main difference is that sshd is a server (like a web server serving https) and SSH is a client (think of a web browser). The client/user authenticates itself against the server using the users credentials.</w:t>
-      </w:r>
-    </w:p>
-    <w:p>
-      <w:pPr>
-        <w:pStyle w:val="PlainText"/>
-        <w:rPr>
-          <w:rFonts w:ascii="Arial" w:hAnsi="Arial" w:cs="Arial"/>
-        </w:rPr>
-      </w:pPr>
+        <w:t>Prints the hostname on the screen</w:t>
+      </w:r>
+    </w:p>
+    <w:p>
+      <w:pPr>
+        <w:pStyle w:val="PlainText"/>
+        <w:rPr>
+          <w:rFonts w:ascii="Arial" w:hAnsi="Arial" w:cs="Arial"/>
+          <w:lang w:val="en-US"/>
+        </w:rPr>
+      </w:pPr>
+    </w:p>
+    <w:p>
+      <w:pPr>
+        <w:pStyle w:val="PlainText"/>
+        <w:rPr>
+          <w:rFonts w:ascii="Arial" w:hAnsi="Arial" w:cs="Arial"/>
+          <w:lang w:val="en-US"/>
+        </w:rPr>
+      </w:pPr>
+      <w:r>
+        <w:rPr>
+          <w:rFonts w:ascii="Arial" w:hAnsi="Arial" w:cs="Arial"/>
+          <w:lang w:val="en-US"/>
+        </w:rPr>
+        <w:t xml:space="preserve">* </w:t>
+      </w:r>
+      <w:proofErr w:type="spellStart"/>
+      <w:proofErr w:type="gramStart"/>
+      <w:r>
+        <w:rPr>
+          <w:rFonts w:ascii="Arial" w:hAnsi="Arial" w:cs="Arial"/>
+          <w:lang w:val="en-US"/>
+        </w:rPr>
+        <w:t>hostnamectl</w:t>
+      </w:r>
+      <w:proofErr w:type="spellEnd"/>
+      <w:proofErr w:type="gramEnd"/>
+    </w:p>
+    <w:p>
+      <w:pPr>
+        <w:pStyle w:val="PlainText"/>
+        <w:rPr>
+          <w:rFonts w:ascii="Arial" w:hAnsi="Arial" w:cs="Arial"/>
+          <w:lang w:val="en-US"/>
+        </w:rPr>
+      </w:pPr>
+      <w:r>
+        <w:rPr>
+          <w:rFonts w:ascii="Arial" w:hAnsi="Arial" w:cs="Arial"/>
+          <w:lang w:val="en-US"/>
+        </w:rPr>
+        <w:tab/>
+        <w:t>*Prints the hostname with extra info</w:t>
+      </w:r>
+    </w:p>
+    <w:p>
+      <w:pPr>
+        <w:pStyle w:val="PlainText"/>
+        <w:rPr>
+          <w:rFonts w:ascii="Arial" w:hAnsi="Arial" w:cs="Arial"/>
+          <w:lang w:val="en-US"/>
+        </w:rPr>
+      </w:pPr>
+    </w:p>
+    <w:p>
+      <w:pPr>
+        <w:pStyle w:val="PlainText"/>
+        <w:rPr>
+          <w:rFonts w:ascii="Arial" w:hAnsi="Arial" w:cs="Arial"/>
+          <w:lang w:val="en-US"/>
+        </w:rPr>
+      </w:pPr>
+      <w:r>
+        <w:rPr>
+          <w:rFonts w:ascii="Arial" w:hAnsi="Arial" w:cs="Arial"/>
+          <w:lang w:val="en-US"/>
+        </w:rPr>
+        <w:t>* Changing the hostname</w:t>
+      </w:r>
+    </w:p>
+    <w:p>
+      <w:pPr>
+        <w:pStyle w:val="PlainText"/>
+        <w:rPr>
+          <w:rFonts w:ascii="Arial" w:hAnsi="Arial" w:cs="Arial"/>
+          <w:lang w:val="en-US"/>
+        </w:rPr>
+      </w:pPr>
+      <w:r>
+        <w:rPr>
+          <w:rFonts w:ascii="Arial" w:hAnsi="Arial" w:cs="Arial"/>
+          <w:lang w:val="en-US"/>
+        </w:rPr>
+        <w:tab/>
+        <w:t xml:space="preserve">* </w:t>
+      </w:r>
+      <w:proofErr w:type="spellStart"/>
+      <w:proofErr w:type="gramStart"/>
+      <w:r>
+        <w:rPr>
+          <w:rFonts w:ascii="Arial" w:hAnsi="Arial" w:cs="Arial"/>
+          <w:lang w:val="en-US"/>
+        </w:rPr>
+        <w:t>sudo</w:t>
+      </w:r>
+      <w:proofErr w:type="spellEnd"/>
+      <w:proofErr w:type="gramEnd"/>
+      <w:r>
+        <w:rPr>
+          <w:rFonts w:ascii="Arial" w:hAnsi="Arial" w:cs="Arial"/>
+          <w:lang w:val="en-US"/>
+        </w:rPr>
+        <w:t xml:space="preserve"> hostname set-hostname “new hostname”</w:t>
+      </w:r>
+    </w:p>
+    <w:p>
+      <w:pPr>
+        <w:pStyle w:val="PlainText"/>
+        <w:rPr>
+          <w:rFonts w:ascii="Arial" w:hAnsi="Arial" w:cs="Arial"/>
+        </w:rPr>
+      </w:pPr>
+    </w:p>
+    <w:p>
+      <w:pPr>
+        <w:pStyle w:val="PlainText"/>
+        <w:rPr>
+          <w:rFonts w:ascii="Arial" w:hAnsi="Arial" w:cs="Arial"/>
+          <w:lang w:val="nl-NL"/>
+        </w:rPr>
+      </w:pPr>
+      <w:r>
+        <w:rPr>
+          <w:rFonts w:ascii="Arial" w:hAnsi="Arial" w:cs="Arial"/>
+          <w:lang w:val="nl-NL"/>
+        </w:rPr>
+        <w:t xml:space="preserve">* List </w:t>
+      </w:r>
+      <w:proofErr w:type="spellStart"/>
+      <w:r>
+        <w:rPr>
+          <w:rFonts w:ascii="Arial" w:hAnsi="Arial" w:cs="Arial"/>
+          <w:lang w:val="nl-NL"/>
+        </w:rPr>
+        <w:t>all</w:t>
+      </w:r>
+      <w:proofErr w:type="spellEnd"/>
+      <w:r>
+        <w:rPr>
+          <w:rFonts w:ascii="Arial" w:hAnsi="Arial" w:cs="Arial"/>
+          <w:lang w:val="nl-NL"/>
+        </w:rPr>
+        <w:t xml:space="preserve"> </w:t>
+      </w:r>
+      <w:proofErr w:type="spellStart"/>
+      <w:r>
+        <w:rPr>
+          <w:rFonts w:ascii="Arial" w:hAnsi="Arial" w:cs="Arial"/>
+          <w:lang w:val="nl-NL"/>
+        </w:rPr>
+        <w:t>groups</w:t>
+      </w:r>
+      <w:proofErr w:type="spellEnd"/>
+    </w:p>
+    <w:p>
+      <w:pPr>
+        <w:pStyle w:val="PlainText"/>
+        <w:rPr>
+          <w:rFonts w:ascii="Arial" w:hAnsi="Arial" w:cs="Arial"/>
+          <w:lang w:val="nl-NL"/>
+        </w:rPr>
+      </w:pPr>
+      <w:r>
+        <w:rPr>
+          <w:rFonts w:ascii="Arial" w:hAnsi="Arial" w:cs="Arial"/>
+          <w:lang w:val="nl-NL"/>
+        </w:rPr>
+        <w:tab/>
+        <w:t xml:space="preserve">* </w:t>
+      </w:r>
+      <w:proofErr w:type="spellStart"/>
+      <w:r>
+        <w:rPr>
+          <w:rFonts w:ascii="Arial" w:hAnsi="Arial" w:cs="Arial"/>
+          <w:lang w:val="nl-NL"/>
+        </w:rPr>
+        <w:t>Getent</w:t>
+      </w:r>
+      <w:proofErr w:type="spellEnd"/>
+      <w:r>
+        <w:rPr>
+          <w:rFonts w:ascii="Arial" w:hAnsi="Arial" w:cs="Arial"/>
+          <w:lang w:val="nl-NL"/>
+        </w:rPr>
+        <w:t xml:space="preserve"> </w:t>
+      </w:r>
+      <w:proofErr w:type="spellStart"/>
+      <w:r>
+        <w:rPr>
+          <w:rFonts w:ascii="Arial" w:hAnsi="Arial" w:cs="Arial"/>
+          <w:lang w:val="nl-NL"/>
+        </w:rPr>
+        <w:t>group</w:t>
+      </w:r>
+      <w:proofErr w:type="spellEnd"/>
     </w:p>
     <w:sectPr>
       <w:pgSz w:w="11906" w:h="16838"/>

</xml_diff>